<commit_message>
AsyncTask Completo,Formato Corregido,Adapter funcionando,Giro Screen correcto (Alguna cosa ya actualizada en anterior commit, Actualizo documento)
</commit_message>
<xml_diff>
--- a/Documento explicativo e imagenes.docx
+++ b/Documento explicativo e imagenes.docx
@@ -174,13 +174,13 @@
     </w:p>
     <w:p>
       <w:r>
-        <w:t>Implementa</w:t>
-      </w:r>
-      <w:r>
-        <w:t>n</w:t>
-      </w:r>
-      <w:r>
-        <w:t>do AsyncTask</w:t>
+        <w:t xml:space="preserve">Implementando </w:t>
+      </w:r>
+      <w:r>
+        <w:rPr>
+          <w:b/>
+        </w:rPr>
+        <w:t>AsyncTask</w:t>
       </w:r>
       <w:r>
         <w:t xml:space="preserve"> para mostrar información supermercados</w:t>
@@ -189,7 +189,13 @@
         <w:t>:</w:t>
       </w:r>
       <w:r>
-        <w:t xml:space="preserve"> OK</w:t>
+        <w:t xml:space="preserve"> </w:t>
+      </w:r>
+      <w:r>
+        <w:rPr>
+          <w:b/>
+        </w:rPr>
+        <w:t>SI</w:t>
       </w:r>
     </w:p>
     <w:p>
@@ -289,14 +295,23 @@
       </w:r>
       <w:proofErr w:type="spellStart"/>
       <w:r>
+        <w:rPr>
+          <w:b/>
+        </w:rPr>
         <w:t>screen</w:t>
       </w:r>
       <w:proofErr w:type="spellEnd"/>
       <w:r>
+        <w:rPr>
+          <w:b/>
+        </w:rPr>
         <w:t xml:space="preserve"> </w:t>
       </w:r>
       <w:proofErr w:type="spellStart"/>
       <w:r>
+        <w:rPr>
+          <w:b/>
+        </w:rPr>
         <w:t>rotation</w:t>
       </w:r>
       <w:proofErr w:type="spellEnd"/>
@@ -362,6 +377,9 @@
       </w:r>
       <w:proofErr w:type="spellStart"/>
       <w:r>
+        <w:rPr>
+          <w:b/>
+        </w:rPr>
         <w:t>Adapter</w:t>
       </w:r>
       <w:proofErr w:type="spellEnd"/>
@@ -378,31 +396,491 @@
         <w:t>temporal</w:t>
       </w:r>
       <w:r>
+        <w:t xml:space="preserve"> (Nuevo)</w:t>
+      </w:r>
+      <w:r>
         <w:t>:</w:t>
       </w:r>
+      <w:r>
+        <w:t xml:space="preserve"> </w:t>
+      </w:r>
+      <w:r>
+        <w:rPr>
+          <w:b/>
+        </w:rPr>
+        <w:t>OK</w:t>
+      </w:r>
+    </w:p>
+    <w:p>
+      <w:r>
+        <w:rPr>
+          <w:noProof/>
+          <w:lang w:eastAsia="es-ES"/>
+        </w:rPr>
+        <w:drawing>
+          <wp:inline distT="0" distB="0" distL="0" distR="0" wp14:anchorId="70EB3959" wp14:editId="602404CC">
+            <wp:extent cx="2524544" cy="4252823"/>
+            <wp:effectExtent l="0" t="0" r="9525" b="0"/>
+            <wp:docPr id="9" name="Imagen 9"/>
+            <wp:cNvGraphicFramePr>
+              <a:graphicFrameLocks xmlns:a="http://schemas.openxmlformats.org/drawingml/2006/main" noChangeAspect="1"/>
+            </wp:cNvGraphicFramePr>
+            <a:graphic xmlns:a="http://schemas.openxmlformats.org/drawingml/2006/main">
+              <a:graphicData uri="http://schemas.openxmlformats.org/drawingml/2006/picture">
+                <pic:pic xmlns:pic="http://schemas.openxmlformats.org/drawingml/2006/picture">
+                  <pic:nvPicPr>
+                    <pic:cNvPr id="1" name=""/>
+                    <pic:cNvPicPr/>
+                  </pic:nvPicPr>
+                  <pic:blipFill>
+                    <a:blip r:embed="rId11"/>
+                    <a:stretch>
+                      <a:fillRect/>
+                    </a:stretch>
+                  </pic:blipFill>
+                  <pic:spPr>
+                    <a:xfrm>
+                      <a:off x="0" y="0"/>
+                      <a:ext cx="2533397" cy="4267737"/>
+                    </a:xfrm>
+                    <a:prstGeom prst="rect">
+                      <a:avLst/>
+                    </a:prstGeom>
+                  </pic:spPr>
+                </pic:pic>
+              </a:graphicData>
+            </a:graphic>
+          </wp:inline>
+        </w:drawing>
+      </w:r>
+      <w:r>
+        <w:rPr>
+          <w:noProof/>
+          <w:lang w:eastAsia="es-ES"/>
+        </w:rPr>
+        <w:t xml:space="preserve"> </w:t>
+      </w:r>
+      <w:r>
+        <w:rPr>
+          <w:noProof/>
+          <w:lang w:eastAsia="es-ES"/>
+        </w:rPr>
+        <w:drawing>
+          <wp:inline distT="0" distB="0" distL="0" distR="0" wp14:anchorId="34E22C89" wp14:editId="63D346D4">
+            <wp:extent cx="2538213" cy="4244196"/>
+            <wp:effectExtent l="0" t="0" r="0" b="4445"/>
+            <wp:docPr id="8" name="Imagen 8"/>
+            <wp:cNvGraphicFramePr>
+              <a:graphicFrameLocks xmlns:a="http://schemas.openxmlformats.org/drawingml/2006/main" noChangeAspect="1"/>
+            </wp:cNvGraphicFramePr>
+            <a:graphic xmlns:a="http://schemas.openxmlformats.org/drawingml/2006/main">
+              <a:graphicData uri="http://schemas.openxmlformats.org/drawingml/2006/picture">
+                <pic:pic xmlns:pic="http://schemas.openxmlformats.org/drawingml/2006/picture">
+                  <pic:nvPicPr>
+                    <pic:cNvPr id="1" name=""/>
+                    <pic:cNvPicPr/>
+                  </pic:nvPicPr>
+                  <pic:blipFill>
+                    <a:blip r:embed="rId12"/>
+                    <a:stretch>
+                      <a:fillRect/>
+                    </a:stretch>
+                  </pic:blipFill>
+                  <pic:spPr>
+                    <a:xfrm>
+                      <a:off x="0" y="0"/>
+                      <a:ext cx="2546592" cy="4258207"/>
+                    </a:xfrm>
+                    <a:prstGeom prst="rect">
+                      <a:avLst/>
+                    </a:prstGeom>
+                  </pic:spPr>
+                </pic:pic>
+              </a:graphicData>
+            </a:graphic>
+          </wp:inline>
+        </w:drawing>
+      </w:r>
+    </w:p>
+    <w:p/>
+    <w:p>
+      <w:r>
+        <w:t xml:space="preserve">Este </w:t>
+      </w:r>
+      <w:proofErr w:type="spellStart"/>
+      <w:r>
+        <w:t>adapter</w:t>
+      </w:r>
+      <w:proofErr w:type="spellEnd"/>
+      <w:r>
+        <w:t xml:space="preserve"> lo hago para generar listados temporales de artículos</w:t>
+      </w:r>
+      <w:r>
+        <w:t xml:space="preserve">, no está en el contenido de esta evaluación pero es interesante para un día ir al </w:t>
+      </w:r>
+      <w:proofErr w:type="spellStart"/>
+      <w:r>
+        <w:t>super</w:t>
+      </w:r>
+      <w:proofErr w:type="spellEnd"/>
+      <w:r>
+        <w:t xml:space="preserve"> por si te acuerda alguna cosa por el </w:t>
+      </w:r>
+      <w:proofErr w:type="spellStart"/>
+      <w:r>
+        <w:t>camino.Me</w:t>
+      </w:r>
+      <w:proofErr w:type="spellEnd"/>
+      <w:r>
+        <w:t xml:space="preserve"> pareció que el </w:t>
+      </w:r>
+      <w:proofErr w:type="spellStart"/>
+      <w:r>
+        <w:t>adapter</w:t>
+      </w:r>
+      <w:proofErr w:type="spellEnd"/>
+      <w:r>
+        <w:t xml:space="preserve"> quedaba </w:t>
+      </w:r>
+      <w:r>
+        <w:t>bien.</w:t>
+      </w:r>
+    </w:p>
+    <w:p/>
+    <w:p>
+      <w:pPr>
+        <w:rPr>
+          <w:color w:val="FF0000"/>
+        </w:rPr>
+      </w:pPr>
+      <w:r>
+        <w:rPr>
+          <w:color w:val="FF0000"/>
+        </w:rPr>
+        <w:t xml:space="preserve">NOTA: Pendiente crear un botoncito para borrar el contenido del </w:t>
+      </w:r>
+      <w:proofErr w:type="spellStart"/>
+      <w:r>
+        <w:rPr>
+          <w:color w:val="FF0000"/>
+        </w:rPr>
+        <w:t>adapter</w:t>
+      </w:r>
+      <w:proofErr w:type="spellEnd"/>
+      <w:r>
+        <w:rPr>
+          <w:color w:val="FF0000"/>
+        </w:rPr>
+        <w:t xml:space="preserve"> en ONCLICK</w:t>
+      </w:r>
+    </w:p>
+    <w:p/>
+    <w:p/>
+    <w:p/>
+    <w:p/>
+    <w:p/>
+    <w:p/>
+    <w:p/>
+    <w:p/>
+    <w:p/>
+    <w:p>
+      <w:r>
+        <w:lastRenderedPageBreak/>
+        <w:t xml:space="preserve">Implementado </w:t>
+      </w:r>
+      <w:r>
+        <w:t>Preferencias</w:t>
+      </w:r>
+      <w:r>
+        <w:t xml:space="preserve"> (</w:t>
+      </w:r>
+      <w:proofErr w:type="spellStart"/>
+      <w:r>
+        <w:rPr>
+          <w:b/>
+        </w:rPr>
+        <w:t>Settings</w:t>
+      </w:r>
+      <w:proofErr w:type="spellEnd"/>
+      <w:r>
+        <w:t>)</w:t>
+      </w:r>
+      <w:r>
+        <w:t>:</w:t>
+      </w:r>
+      <w:r>
+        <w:t xml:space="preserve"> </w:t>
+      </w:r>
+      <w:r>
+        <w:rPr>
+          <w:b/>
+        </w:rPr>
+        <w:t>OK</w:t>
+      </w:r>
+    </w:p>
+    <w:p>
+      <w:r>
+        <w:rPr>
+          <w:noProof/>
+          <w:lang w:eastAsia="es-ES"/>
+        </w:rPr>
+        <w:drawing>
+          <wp:inline distT="0" distB="0" distL="0" distR="0" wp14:anchorId="77E2EAF8" wp14:editId="738E1192">
+            <wp:extent cx="2467155" cy="3859427"/>
+            <wp:effectExtent l="0" t="0" r="0" b="8255"/>
+            <wp:docPr id="3" name="Imagen 3"/>
+            <wp:cNvGraphicFramePr>
+              <a:graphicFrameLocks xmlns:a="http://schemas.openxmlformats.org/drawingml/2006/main" noChangeAspect="1"/>
+            </wp:cNvGraphicFramePr>
+            <a:graphic xmlns:a="http://schemas.openxmlformats.org/drawingml/2006/main">
+              <a:graphicData uri="http://schemas.openxmlformats.org/drawingml/2006/picture">
+                <pic:pic xmlns:pic="http://schemas.openxmlformats.org/drawingml/2006/picture">
+                  <pic:nvPicPr>
+                    <pic:cNvPr id="1" name=""/>
+                    <pic:cNvPicPr/>
+                  </pic:nvPicPr>
+                  <pic:blipFill>
+                    <a:blip r:embed="rId13"/>
+                    <a:stretch>
+                      <a:fillRect/>
+                    </a:stretch>
+                  </pic:blipFill>
+                  <pic:spPr>
+                    <a:xfrm>
+                      <a:off x="0" y="0"/>
+                      <a:ext cx="2485915" cy="3888773"/>
+                    </a:xfrm>
+                    <a:prstGeom prst="rect">
+                      <a:avLst/>
+                    </a:prstGeom>
+                  </pic:spPr>
+                </pic:pic>
+              </a:graphicData>
+            </a:graphic>
+          </wp:inline>
+        </w:drawing>
+      </w:r>
+      <w:r>
+        <w:rPr>
+          <w:noProof/>
+          <w:lang w:eastAsia="es-ES"/>
+        </w:rPr>
+        <w:drawing>
+          <wp:inline distT="0" distB="0" distL="0" distR="0" wp14:anchorId="322E4CA2" wp14:editId="6EBC2FBC">
+            <wp:extent cx="2484407" cy="3872097"/>
+            <wp:effectExtent l="0" t="0" r="0" b="0"/>
+            <wp:docPr id="4" name="Imagen 4"/>
+            <wp:cNvGraphicFramePr>
+              <a:graphicFrameLocks xmlns:a="http://schemas.openxmlformats.org/drawingml/2006/main" noChangeAspect="1"/>
+            </wp:cNvGraphicFramePr>
+            <a:graphic xmlns:a="http://schemas.openxmlformats.org/drawingml/2006/main">
+              <a:graphicData uri="http://schemas.openxmlformats.org/drawingml/2006/picture">
+                <pic:pic xmlns:pic="http://schemas.openxmlformats.org/drawingml/2006/picture">
+                  <pic:nvPicPr>
+                    <pic:cNvPr id="1" name=""/>
+                    <pic:cNvPicPr/>
+                  </pic:nvPicPr>
+                  <pic:blipFill>
+                    <a:blip r:embed="rId14"/>
+                    <a:stretch>
+                      <a:fillRect/>
+                    </a:stretch>
+                  </pic:blipFill>
+                  <pic:spPr>
+                    <a:xfrm>
+                      <a:off x="0" y="0"/>
+                      <a:ext cx="2497904" cy="3893133"/>
+                    </a:xfrm>
+                    <a:prstGeom prst="rect">
+                      <a:avLst/>
+                    </a:prstGeom>
+                  </pic:spPr>
+                </pic:pic>
+              </a:graphicData>
+            </a:graphic>
+          </wp:inline>
+        </w:drawing>
+      </w:r>
+    </w:p>
+    <w:p/>
+    <w:p>
+      <w:r>
+        <w:t xml:space="preserve">Implementado </w:t>
+      </w:r>
+      <w:r>
+        <w:t>Opción en preferencias</w:t>
+      </w:r>
+      <w:r>
+        <w:t xml:space="preserve">: </w:t>
+      </w:r>
+      <w:r>
+        <w:t>OK</w:t>
+      </w:r>
+    </w:p>
+    <w:p>
+      <w:r>
+        <w:rPr>
+          <w:noProof/>
+          <w:lang w:eastAsia="es-ES"/>
+        </w:rPr>
+        <w:drawing>
+          <wp:inline distT="0" distB="0" distL="0" distR="0" wp14:anchorId="5BC26E58" wp14:editId="4261874D">
+            <wp:extent cx="2572781" cy="3830128"/>
+            <wp:effectExtent l="0" t="0" r="0" b="0"/>
+            <wp:docPr id="10" name="Imagen 10"/>
+            <wp:cNvGraphicFramePr>
+              <a:graphicFrameLocks xmlns:a="http://schemas.openxmlformats.org/drawingml/2006/main" noChangeAspect="1"/>
+            </wp:cNvGraphicFramePr>
+            <a:graphic xmlns:a="http://schemas.openxmlformats.org/drawingml/2006/main">
+              <a:graphicData uri="http://schemas.openxmlformats.org/drawingml/2006/picture">
+                <pic:pic xmlns:pic="http://schemas.openxmlformats.org/drawingml/2006/picture">
+                  <pic:nvPicPr>
+                    <pic:cNvPr id="1" name=""/>
+                    <pic:cNvPicPr/>
+                  </pic:nvPicPr>
+                  <pic:blipFill>
+                    <a:blip r:embed="rId15"/>
+                    <a:stretch>
+                      <a:fillRect/>
+                    </a:stretch>
+                  </pic:blipFill>
+                  <pic:spPr>
+                    <a:xfrm>
+                      <a:off x="0" y="0"/>
+                      <a:ext cx="2581752" cy="3843484"/>
+                    </a:xfrm>
+                    <a:prstGeom prst="rect">
+                      <a:avLst/>
+                    </a:prstGeom>
+                  </pic:spPr>
+                </pic:pic>
+              </a:graphicData>
+            </a:graphic>
+          </wp:inline>
+        </w:drawing>
+      </w:r>
+      <w:r>
+        <w:t xml:space="preserve">  Si tengo tiempo meter más opciones.</w:t>
+      </w:r>
+    </w:p>
+    <w:p>
+      <w:r>
+        <w:lastRenderedPageBreak/>
+        <w:t xml:space="preserve">Implementando </w:t>
+      </w:r>
+      <w:r>
+        <w:t>FAV</w:t>
+      </w:r>
+      <w:r>
+        <w:t>: OK, pero PENDIENTE de engancharle una acción</w:t>
+      </w:r>
+      <w:r>
+        <w:t>.</w:t>
+      </w:r>
+    </w:p>
+    <w:p>
+      <w:r>
+        <w:rPr>
+          <w:noProof/>
+          <w:lang w:eastAsia="es-ES"/>
+        </w:rPr>
+        <w:drawing>
+          <wp:inline distT="0" distB="0" distL="0" distR="0" wp14:anchorId="2333BBA3" wp14:editId="265AA556">
+            <wp:extent cx="2650928" cy="4056536"/>
+            <wp:effectExtent l="0" t="0" r="0" b="1270"/>
+            <wp:docPr id="11" name="Imagen 11"/>
+            <wp:cNvGraphicFramePr>
+              <a:graphicFrameLocks xmlns:a="http://schemas.openxmlformats.org/drawingml/2006/main" noChangeAspect="1"/>
+            </wp:cNvGraphicFramePr>
+            <a:graphic xmlns:a="http://schemas.openxmlformats.org/drawingml/2006/main">
+              <a:graphicData uri="http://schemas.openxmlformats.org/drawingml/2006/picture">
+                <pic:pic xmlns:pic="http://schemas.openxmlformats.org/drawingml/2006/picture">
+                  <pic:nvPicPr>
+                    <pic:cNvPr id="1" name=""/>
+                    <pic:cNvPicPr/>
+                  </pic:nvPicPr>
+                  <pic:blipFill>
+                    <a:blip r:embed="rId16"/>
+                    <a:stretch>
+                      <a:fillRect/>
+                    </a:stretch>
+                  </pic:blipFill>
+                  <pic:spPr>
+                    <a:xfrm>
+                      <a:off x="0" y="0"/>
+                      <a:ext cx="2689200" cy="4115102"/>
+                    </a:xfrm>
+                    <a:prstGeom prst="rect">
+                      <a:avLst/>
+                    </a:prstGeom>
+                  </pic:spPr>
+                </pic:pic>
+              </a:graphicData>
+            </a:graphic>
+          </wp:inline>
+        </w:drawing>
+      </w:r>
+      <w:r>
+        <w:rPr>
+          <w:noProof/>
+          <w:lang w:eastAsia="es-ES"/>
+        </w:rPr>
+        <w:drawing>
+          <wp:inline distT="0" distB="0" distL="0" distR="0" wp14:anchorId="7E6107C2" wp14:editId="5A02EAF0">
+            <wp:extent cx="2696785" cy="4183440"/>
+            <wp:effectExtent l="0" t="0" r="8890" b="7620"/>
+            <wp:docPr id="12" name="Imagen 12"/>
+            <wp:cNvGraphicFramePr>
+              <a:graphicFrameLocks xmlns:a="http://schemas.openxmlformats.org/drawingml/2006/main" noChangeAspect="1"/>
+            </wp:cNvGraphicFramePr>
+            <a:graphic xmlns:a="http://schemas.openxmlformats.org/drawingml/2006/main">
+              <a:graphicData uri="http://schemas.openxmlformats.org/drawingml/2006/picture">
+                <pic:pic xmlns:pic="http://schemas.openxmlformats.org/drawingml/2006/picture">
+                  <pic:nvPicPr>
+                    <pic:cNvPr id="1" name=""/>
+                    <pic:cNvPicPr/>
+                  </pic:nvPicPr>
+                  <pic:blipFill>
+                    <a:blip r:embed="rId17"/>
+                    <a:stretch>
+                      <a:fillRect/>
+                    </a:stretch>
+                  </pic:blipFill>
+                  <pic:spPr>
+                    <a:xfrm>
+                      <a:off x="0" y="0"/>
+                      <a:ext cx="2711259" cy="4205893"/>
+                    </a:xfrm>
+                    <a:prstGeom prst="rect">
+                      <a:avLst/>
+                    </a:prstGeom>
+                  </pic:spPr>
+                </pic:pic>
+              </a:graphicData>
+            </a:graphic>
+          </wp:inline>
+        </w:drawing>
+      </w:r>
+    </w:p>
+    <w:p/>
+    <w:p>
+      <w:r>
+        <w:t xml:space="preserve">Implementando </w:t>
+      </w:r>
+      <w:r>
+        <w:t>Lista Persistente de artículos.</w:t>
+      </w:r>
+    </w:p>
+    <w:p>
       <w:bookmarkStart w:id="0" w:name="_GoBack"/>
       <w:bookmarkEnd w:id="0"/>
-      <w:r>
-        <w:t xml:space="preserve"> OK</w:t>
-      </w:r>
-    </w:p>
-    <w:p/>
-    <w:p>
-      <w:r>
-        <w:t xml:space="preserve">Implementado </w:t>
-      </w:r>
-      <w:proofErr w:type="spellStart"/>
-      <w:r>
-        <w:t>Settings</w:t>
-      </w:r>
-      <w:proofErr w:type="spellEnd"/>
-      <w:r>
-        <w:t>: OK</w:t>
-      </w:r>
-    </w:p>
+    </w:p>
+    <w:p/>
+    <w:p/>
+    <w:p/>
     <w:p/>
     <w:sectPr>
-      <w:headerReference w:type="default" r:id="rId11"/>
+      <w:headerReference w:type="default" r:id="rId18"/>
       <w:pgSz w:w="11906" w:h="16838"/>
       <w:pgMar w:top="1417" w:right="1701" w:bottom="1417" w:left="1701" w:header="708" w:footer="708" w:gutter="0"/>
       <w:cols w:space="708"/>

</xml_diff>

<commit_message>
Anterior commit actualizando rutas de proyecto.Activity settings y opciones OK También icono FAV funcional (Solo actualizo documentación porque incluí los cambios de dos commits en uno).
</commit_message>
<xml_diff>
--- a/Documento explicativo e imagenes.docx
+++ b/Documento explicativo e imagenes.docx
@@ -868,13 +868,15 @@
         <w:t xml:space="preserve">Implementando </w:t>
       </w:r>
       <w:r>
-        <w:t>Lista Persistente de artículos.</w:t>
-      </w:r>
-    </w:p>
-    <w:p>
+        <w:t>Lista Persistente de artículos</w:t>
+      </w:r>
+      <w:r>
+        <w:t>…</w:t>
+      </w:r>
       <w:bookmarkStart w:id="0" w:name="_GoBack"/>
       <w:bookmarkEnd w:id="0"/>
     </w:p>
+    <w:p/>
     <w:p/>
     <w:p/>
     <w:p/>

</xml_diff>

<commit_message>
Implementando BD persistente y también colores, primera parte
</commit_message>
<xml_diff>
--- a/Documento explicativo e imagenes.docx
+++ b/Documento explicativo e imagenes.docx
@@ -550,26 +550,46 @@
     <w:p>
       <w:pPr>
         <w:rPr>
-          <w:color w:val="FF0000"/>
+          <w:color w:val="000000" w:themeColor="text1"/>
         </w:rPr>
       </w:pPr>
       <w:r>
         <w:rPr>
-          <w:color w:val="FF0000"/>
-        </w:rPr>
-        <w:t xml:space="preserve">NOTA: Pendiente crear un botoncito para borrar el contenido del </w:t>
+          <w:b/>
+          <w:color w:val="000000" w:themeColor="text1"/>
+        </w:rPr>
+        <w:t>N</w:t>
+      </w:r>
+      <w:r>
+        <w:rPr>
+          <w:b/>
+          <w:color w:val="000000" w:themeColor="text1"/>
+        </w:rPr>
+        <w:t>OTA:</w:t>
+      </w:r>
+      <w:r>
+        <w:rPr>
+          <w:color w:val="000000" w:themeColor="text1"/>
+        </w:rPr>
+        <w:t xml:space="preserve"> Pendiente crear un botón</w:t>
+      </w:r>
+      <w:r>
+        <w:rPr>
+          <w:color w:val="000000" w:themeColor="text1"/>
+        </w:rPr>
+        <w:t xml:space="preserve"> para borrar el contenido del </w:t>
       </w:r>
       <w:proofErr w:type="spellStart"/>
       <w:r>
         <w:rPr>
-          <w:color w:val="FF0000"/>
+          <w:color w:val="000000" w:themeColor="text1"/>
         </w:rPr>
         <w:t>adapter</w:t>
       </w:r>
       <w:proofErr w:type="spellEnd"/>
       <w:r>
         <w:rPr>
-          <w:color w:val="FF0000"/>
+          <w:color w:val="000000" w:themeColor="text1"/>
         </w:rPr>
         <w:t xml:space="preserve"> en ONCLICK</w:t>
       </w:r>
@@ -763,19 +783,10 @@
         <w:t xml:space="preserve">  Si tengo tiempo meter más opciones.</w:t>
       </w:r>
     </w:p>
-    <w:p>
-      <w:r>
-        <w:lastRenderedPageBreak/>
-        <w:t xml:space="preserve">Implementando </w:t>
-      </w:r>
-      <w:r>
-        <w:t>FAV</w:t>
-      </w:r>
-      <w:r>
-        <w:t>: OK, pero PENDIENTE de engancharle una acción</w:t>
-      </w:r>
-      <w:r>
-        <w:t>.</w:t>
+    <w:p/>
+    <w:p>
+      <w:r>
+        <w:t>Revisando opción de SHARED PREFERENCES: OK</w:t>
       </w:r>
     </w:p>
     <w:p>
@@ -785,10 +796,10 @@
           <w:lang w:eastAsia="es-ES"/>
         </w:rPr>
         <w:drawing>
-          <wp:inline distT="0" distB="0" distL="0" distR="0" wp14:anchorId="2333BBA3" wp14:editId="265AA556">
-            <wp:extent cx="2650928" cy="4056536"/>
-            <wp:effectExtent l="0" t="0" r="0" b="1270"/>
-            <wp:docPr id="11" name="Imagen 11"/>
+          <wp:inline distT="0" distB="0" distL="0" distR="0" wp14:anchorId="004A59C4" wp14:editId="3F6265E2">
+            <wp:extent cx="2719470" cy="2156005"/>
+            <wp:effectExtent l="0" t="0" r="5080" b="0"/>
+            <wp:docPr id="13" name="Imagen 13"/>
             <wp:cNvGraphicFramePr>
               <a:graphicFrameLocks xmlns:a="http://schemas.openxmlformats.org/drawingml/2006/main" noChangeAspect="1"/>
             </wp:cNvGraphicFramePr>
@@ -808,7 +819,7 @@
                   <pic:spPr>
                     <a:xfrm>
                       <a:off x="0" y="0"/>
-                      <a:ext cx="2689200" cy="4115102"/>
+                      <a:ext cx="2746564" cy="2177485"/>
                     </a:xfrm>
                     <a:prstGeom prst="rect">
                       <a:avLst/>
@@ -826,10 +837,10 @@
           <w:lang w:eastAsia="es-ES"/>
         </w:rPr>
         <w:drawing>
-          <wp:inline distT="0" distB="0" distL="0" distR="0" wp14:anchorId="7E6107C2" wp14:editId="5A02EAF0">
-            <wp:extent cx="2696785" cy="4183440"/>
-            <wp:effectExtent l="0" t="0" r="8890" b="7620"/>
-            <wp:docPr id="12" name="Imagen 12"/>
+          <wp:inline distT="0" distB="0" distL="0" distR="0" wp14:anchorId="3CEB52FD" wp14:editId="2ADB8B81">
+            <wp:extent cx="2648310" cy="2144828"/>
+            <wp:effectExtent l="0" t="0" r="0" b="8255"/>
+            <wp:docPr id="14" name="Imagen 14"/>
             <wp:cNvGraphicFramePr>
               <a:graphicFrameLocks xmlns:a="http://schemas.openxmlformats.org/drawingml/2006/main" noChangeAspect="1"/>
             </wp:cNvGraphicFramePr>
@@ -849,6 +860,117 @@
                   <pic:spPr>
                     <a:xfrm>
                       <a:off x="0" y="0"/>
+                      <a:ext cx="2675471" cy="2166825"/>
+                    </a:xfrm>
+                    <a:prstGeom prst="rect">
+                      <a:avLst/>
+                    </a:prstGeom>
+                  </pic:spPr>
+                </pic:pic>
+              </a:graphicData>
+            </a:graphic>
+          </wp:inline>
+        </w:drawing>
+      </w:r>
+    </w:p>
+    <w:p/>
+    <w:p>
+      <w:r>
+        <w:t>Se despliega el “mensaje” de false en opciones.</w:t>
+      </w:r>
+    </w:p>
+    <w:p/>
+    <w:p/>
+    <w:p>
+      <w:r>
+        <w:t xml:space="preserve">Implementando </w:t>
+      </w:r>
+      <w:r>
+        <w:t>FAV</w:t>
+      </w:r>
+      <w:r>
+        <w:t>: OK</w:t>
+      </w:r>
+    </w:p>
+    <w:p>
+      <w:r>
+        <w:t xml:space="preserve"> </w:t>
+      </w:r>
+      <w:r>
+        <w:t>(Me gustaría engancharle una opción para enviar la lista a otro dispositivo…..)</w:t>
+      </w:r>
+    </w:p>
+    <w:p>
+      <w:r>
+        <w:rPr>
+          <w:noProof/>
+          <w:lang w:eastAsia="es-ES"/>
+        </w:rPr>
+        <w:drawing>
+          <wp:inline distT="0" distB="0" distL="0" distR="0" wp14:anchorId="2333BBA3" wp14:editId="265AA556">
+            <wp:extent cx="2650928" cy="4056536"/>
+            <wp:effectExtent l="0" t="0" r="0" b="1270"/>
+            <wp:docPr id="11" name="Imagen 11"/>
+            <wp:cNvGraphicFramePr>
+              <a:graphicFrameLocks xmlns:a="http://schemas.openxmlformats.org/drawingml/2006/main" noChangeAspect="1"/>
+            </wp:cNvGraphicFramePr>
+            <a:graphic xmlns:a="http://schemas.openxmlformats.org/drawingml/2006/main">
+              <a:graphicData uri="http://schemas.openxmlformats.org/drawingml/2006/picture">
+                <pic:pic xmlns:pic="http://schemas.openxmlformats.org/drawingml/2006/picture">
+                  <pic:nvPicPr>
+                    <pic:cNvPr id="1" name=""/>
+                    <pic:cNvPicPr/>
+                  </pic:nvPicPr>
+                  <pic:blipFill>
+                    <a:blip r:embed="rId18"/>
+                    <a:stretch>
+                      <a:fillRect/>
+                    </a:stretch>
+                  </pic:blipFill>
+                  <pic:spPr>
+                    <a:xfrm>
+                      <a:off x="0" y="0"/>
+                      <a:ext cx="2689200" cy="4115102"/>
+                    </a:xfrm>
+                    <a:prstGeom prst="rect">
+                      <a:avLst/>
+                    </a:prstGeom>
+                  </pic:spPr>
+                </pic:pic>
+              </a:graphicData>
+            </a:graphic>
+          </wp:inline>
+        </w:drawing>
+      </w:r>
+      <w:r>
+        <w:rPr>
+          <w:noProof/>
+          <w:lang w:eastAsia="es-ES"/>
+        </w:rPr>
+        <w:drawing>
+          <wp:inline distT="0" distB="0" distL="0" distR="0" wp14:anchorId="7E6107C2" wp14:editId="5A02EAF0">
+            <wp:extent cx="2696785" cy="4183440"/>
+            <wp:effectExtent l="0" t="0" r="8890" b="7620"/>
+            <wp:docPr id="12" name="Imagen 12"/>
+            <wp:cNvGraphicFramePr>
+              <a:graphicFrameLocks xmlns:a="http://schemas.openxmlformats.org/drawingml/2006/main" noChangeAspect="1"/>
+            </wp:cNvGraphicFramePr>
+            <a:graphic xmlns:a="http://schemas.openxmlformats.org/drawingml/2006/main">
+              <a:graphicData uri="http://schemas.openxmlformats.org/drawingml/2006/picture">
+                <pic:pic xmlns:pic="http://schemas.openxmlformats.org/drawingml/2006/picture">
+                  <pic:nvPicPr>
+                    <pic:cNvPr id="1" name=""/>
+                    <pic:cNvPicPr/>
+                  </pic:nvPicPr>
+                  <pic:blipFill>
+                    <a:blip r:embed="rId19"/>
+                    <a:stretch>
+                      <a:fillRect/>
+                    </a:stretch>
+                  </pic:blipFill>
+                  <pic:spPr>
+                    <a:xfrm>
+                      <a:off x="0" y="0"/>
                       <a:ext cx="2711259" cy="4205893"/>
                     </a:xfrm>
                     <a:prstGeom prst="rect">
@@ -862,9 +984,9 @@
         </w:drawing>
       </w:r>
     </w:p>
-    <w:p/>
-    <w:p>
-      <w:r>
+    <w:p>
+      <w:r>
+        <w:lastRenderedPageBreak/>
         <w:t xml:space="preserve">Implementando </w:t>
       </w:r>
       <w:r>
@@ -872,9 +994,115 @@
       </w:r>
       <w:r>
         <w:t>…</w:t>
+      </w:r>
+    </w:p>
+    <w:p>
+      <w:r>
+        <w:t>Clases:</w:t>
+      </w:r>
+    </w:p>
+    <w:p>
+      <w:pPr>
+        <w:rPr>
+          <w:lang w:val="en-US"/>
+        </w:rPr>
+      </w:pPr>
+      <w:r>
+        <w:rPr>
+          <w:lang w:val="en-US"/>
+        </w:rPr>
+        <w:t>Word</w:t>
       </w:r>
       <w:bookmarkStart w:id="0" w:name="_GoBack"/>
       <w:bookmarkEnd w:id="0"/>
+      <w:r>
+        <w:rPr>
+          <w:lang w:val="en-US"/>
+        </w:rPr>
+        <w:t xml:space="preserve">, </w:t>
+      </w:r>
+      <w:proofErr w:type="spellStart"/>
+      <w:r>
+        <w:rPr>
+          <w:lang w:val="en-US"/>
+        </w:rPr>
+        <w:t>WordDao</w:t>
+      </w:r>
+      <w:proofErr w:type="spellEnd"/>
+      <w:r>
+        <w:rPr>
+          <w:lang w:val="en-US"/>
+        </w:rPr>
+        <w:t xml:space="preserve"> interface, </w:t>
+      </w:r>
+      <w:proofErr w:type="spellStart"/>
+      <w:r>
+        <w:rPr>
+          <w:lang w:val="en-US"/>
+        </w:rPr>
+        <w:t>Repositorio</w:t>
+      </w:r>
+      <w:proofErr w:type="spellEnd"/>
+      <w:r>
+        <w:rPr>
+          <w:lang w:val="en-US"/>
+        </w:rPr>
+        <w:t>, Database…</w:t>
+      </w:r>
+    </w:p>
+    <w:p>
+      <w:r>
+        <w:rPr>
+          <w:lang w:val="en-US"/>
+        </w:rPr>
+        <w:t xml:space="preserve"> </w:t>
+      </w:r>
+      <w:r>
+        <w:t>Y también los colores:</w:t>
+      </w:r>
+    </w:p>
+    <w:p>
+      <w:r>
+        <w:rPr>
+          <w:noProof/>
+          <w:lang w:eastAsia="es-ES"/>
+        </w:rPr>
+        <w:drawing>
+          <wp:inline distT="0" distB="0" distL="0" distR="0" wp14:anchorId="3A347C95" wp14:editId="273DF693">
+            <wp:extent cx="5400040" cy="3506470"/>
+            <wp:effectExtent l="0" t="0" r="0" b="0"/>
+            <wp:docPr id="15" name="Imagen 15"/>
+            <wp:cNvGraphicFramePr>
+              <a:graphicFrameLocks xmlns:a="http://schemas.openxmlformats.org/drawingml/2006/main" noChangeAspect="1"/>
+            </wp:cNvGraphicFramePr>
+            <a:graphic xmlns:a="http://schemas.openxmlformats.org/drawingml/2006/main">
+              <a:graphicData uri="http://schemas.openxmlformats.org/drawingml/2006/picture">
+                <pic:pic xmlns:pic="http://schemas.openxmlformats.org/drawingml/2006/picture">
+                  <pic:nvPicPr>
+                    <pic:cNvPr id="1" name=""/>
+                    <pic:cNvPicPr/>
+                  </pic:nvPicPr>
+                  <pic:blipFill>
+                    <a:blip r:embed="rId20"/>
+                    <a:stretch>
+                      <a:fillRect/>
+                    </a:stretch>
+                  </pic:blipFill>
+                  <pic:spPr>
+                    <a:xfrm>
+                      <a:off x="0" y="0"/>
+                      <a:ext cx="5400040" cy="3506470"/>
+                    </a:xfrm>
+                    <a:prstGeom prst="rect">
+                      <a:avLst/>
+                    </a:prstGeom>
+                  </pic:spPr>
+                </pic:pic>
+              </a:graphicData>
+            </a:graphic>
+          </wp:inline>
+        </w:drawing>
+      </w:r>
     </w:p>
     <w:p/>
     <w:p/>
@@ -882,7 +1110,7 @@
     <w:p/>
     <w:p/>
     <w:sectPr>
-      <w:headerReference w:type="default" r:id="rId18"/>
+      <w:headerReference w:type="default" r:id="rId21"/>
       <w:pgSz w:w="11906" w:h="16838"/>
       <w:pgMar w:top="1417" w:right="1701" w:bottom="1417" w:left="1701" w:header="708" w:footer="708" w:gutter="0"/>
       <w:cols w:space="708"/>

</xml_diff>

<commit_message>
Primer commit de cierre de proyecto...
</commit_message>
<xml_diff>
--- a/Documento explicativo e imagenes.docx
+++ b/Documento explicativo e imagenes.docx
@@ -997,24 +997,38 @@
       </w:r>
     </w:p>
     <w:p>
-      <w:r>
-        <w:t>Clases:</w:t>
-      </w:r>
-    </w:p>
-    <w:p>
       <w:pPr>
         <w:rPr>
           <w:lang w:val="en-US"/>
         </w:rPr>
       </w:pPr>
+      <w:proofErr w:type="spellStart"/>
       <w:r>
         <w:rPr>
           <w:lang w:val="en-US"/>
         </w:rPr>
+        <w:t>Clases</w:t>
+      </w:r>
+      <w:proofErr w:type="spellEnd"/>
+      <w:r>
+        <w:rPr>
+          <w:lang w:val="en-US"/>
+        </w:rPr>
+        <w:t>:</w:t>
+      </w:r>
+    </w:p>
+    <w:p>
+      <w:pPr>
+        <w:rPr>
+          <w:lang w:val="en-US"/>
+        </w:rPr>
+      </w:pPr>
+      <w:r>
+        <w:rPr>
+          <w:lang w:val="en-US"/>
+        </w:rPr>
         <w:t>Word</w:t>
       </w:r>
-      <w:bookmarkStart w:id="0" w:name="_GoBack"/>
-      <w:bookmarkEnd w:id="0"/>
       <w:r>
         <w:rPr>
           <w:lang w:val="en-US"/>
@@ -1105,12 +1119,365 @@
       </w:r>
     </w:p>
     <w:p/>
-    <w:p/>
+    <w:p>
+      <w:pPr>
+        <w:rPr>
+          <w:b/>
+        </w:rPr>
+      </w:pPr>
+      <w:r>
+        <w:rPr>
+          <w:b/>
+        </w:rPr>
+        <w:t>REDISEÑO FINAL DE LA APLICACIÓN:</w:t>
+      </w:r>
+    </w:p>
+    <w:p>
+      <w:r>
+        <w:t>-Listado persistente</w:t>
+      </w:r>
+    </w:p>
+    <w:p>
+      <w:r>
+        <w:t>-Listado temporal (Para recados o cosas que se te olviden)</w:t>
+      </w:r>
+    </w:p>
+    <w:p>
+      <w:r>
+        <w:t>-Información sobre supermercados.</w:t>
+      </w:r>
+    </w:p>
+    <w:p>
+      <w:r>
+        <w:t>-</w:t>
+      </w:r>
+      <w:proofErr w:type="spellStart"/>
+      <w:r>
+        <w:t>Settings</w:t>
+      </w:r>
+      <w:proofErr w:type="spellEnd"/>
+    </w:p>
+    <w:p>
+      <w:r>
+        <w:t>-</w:t>
+      </w:r>
+      <w:proofErr w:type="spellStart"/>
+      <w:r>
+        <w:t>Shared</w:t>
+      </w:r>
+      <w:proofErr w:type="spellEnd"/>
+      <w:r>
+        <w:t xml:space="preserve"> </w:t>
+      </w:r>
+      <w:proofErr w:type="spellStart"/>
+      <w:r>
+        <w:t>Preferences</w:t>
+      </w:r>
+      <w:proofErr w:type="spellEnd"/>
+    </w:p>
+    <w:p>
+      <w:r>
+        <w:t>-FAV</w:t>
+      </w:r>
+    </w:p>
+    <w:p>
+      <w:proofErr w:type="spellStart"/>
+      <w:r>
+        <w:t>Styles</w:t>
+      </w:r>
+      <w:proofErr w:type="spellEnd"/>
+      <w:r>
+        <w:t xml:space="preserve">, colores, </w:t>
+      </w:r>
+      <w:proofErr w:type="spellStart"/>
+      <w:r>
+        <w:t>layouts</w:t>
+      </w:r>
+      <w:proofErr w:type="spellEnd"/>
+      <w:r>
+        <w:t xml:space="preserve"> personalizados…</w:t>
+      </w:r>
+    </w:p>
+    <w:p/>
+    <w:p>
+      <w:r>
+        <w:t>…</w:t>
+      </w:r>
+      <w:r>
+        <w:t>Y un poco de todos los temas</w:t>
+      </w:r>
+      <w:r>
+        <w:t>.</w:t>
+      </w:r>
+    </w:p>
+    <w:p/>
+    <w:p>
+      <w:r>
+        <w:rPr>
+          <w:noProof/>
+          <w:lang w:eastAsia="es-ES"/>
+        </w:rPr>
+        <w:lastRenderedPageBreak/>
+        <w:drawing>
+          <wp:inline distT="0" distB="0" distL="0" distR="0" wp14:anchorId="0759181C" wp14:editId="7263E683">
+            <wp:extent cx="5400040" cy="8696960"/>
+            <wp:effectExtent l="0" t="0" r="0" b="8890"/>
+            <wp:docPr id="16" name="Imagen 16"/>
+            <wp:cNvGraphicFramePr>
+              <a:graphicFrameLocks xmlns:a="http://schemas.openxmlformats.org/drawingml/2006/main" noChangeAspect="1"/>
+            </wp:cNvGraphicFramePr>
+            <a:graphic xmlns:a="http://schemas.openxmlformats.org/drawingml/2006/main">
+              <a:graphicData uri="http://schemas.openxmlformats.org/drawingml/2006/picture">
+                <pic:pic xmlns:pic="http://schemas.openxmlformats.org/drawingml/2006/picture">
+                  <pic:nvPicPr>
+                    <pic:cNvPr id="1" name=""/>
+                    <pic:cNvPicPr/>
+                  </pic:nvPicPr>
+                  <pic:blipFill>
+                    <a:blip r:embed="rId21"/>
+                    <a:stretch>
+                      <a:fillRect/>
+                    </a:stretch>
+                  </pic:blipFill>
+                  <pic:spPr>
+                    <a:xfrm>
+                      <a:off x="0" y="0"/>
+                      <a:ext cx="5400040" cy="8696960"/>
+                    </a:xfrm>
+                    <a:prstGeom prst="rect">
+                      <a:avLst/>
+                    </a:prstGeom>
+                  </pic:spPr>
+                </pic:pic>
+              </a:graphicData>
+            </a:graphic>
+          </wp:inline>
+        </w:drawing>
+      </w:r>
+    </w:p>
+    <w:p>
+      <w:r>
+        <w:lastRenderedPageBreak/>
+        <w:t xml:space="preserve">DAO Y DB PERSISTENTE </w:t>
+      </w:r>
+      <w:r>
+        <w:rPr>
+          <w:b/>
+        </w:rPr>
+        <w:t>OK</w:t>
+      </w:r>
+      <w:r>
+        <w:t xml:space="preserve">, Ahora </w:t>
+      </w:r>
+      <w:proofErr w:type="spellStart"/>
+      <w:r>
+        <w:t>fav</w:t>
+      </w:r>
+      <w:proofErr w:type="spellEnd"/>
+      <w:r>
+        <w:t xml:space="preserve"> Agrega palabras correctamente.</w:t>
+      </w:r>
+    </w:p>
+    <w:p>
+      <w:r>
+        <w:rPr>
+          <w:noProof/>
+          <w:lang w:eastAsia="es-ES"/>
+        </w:rPr>
+        <w:drawing>
+          <wp:inline distT="0" distB="0" distL="0" distR="0" wp14:anchorId="398E14B6" wp14:editId="5FB33248">
+            <wp:extent cx="2286397" cy="3717277"/>
+            <wp:effectExtent l="0" t="0" r="0" b="0"/>
+            <wp:docPr id="17" name="Imagen 17"/>
+            <wp:cNvGraphicFramePr>
+              <a:graphicFrameLocks xmlns:a="http://schemas.openxmlformats.org/drawingml/2006/main" noChangeAspect="1"/>
+            </wp:cNvGraphicFramePr>
+            <a:graphic xmlns:a="http://schemas.openxmlformats.org/drawingml/2006/main">
+              <a:graphicData uri="http://schemas.openxmlformats.org/drawingml/2006/picture">
+                <pic:pic xmlns:pic="http://schemas.openxmlformats.org/drawingml/2006/picture">
+                  <pic:nvPicPr>
+                    <pic:cNvPr id="1" name=""/>
+                    <pic:cNvPicPr/>
+                  </pic:nvPicPr>
+                  <pic:blipFill>
+                    <a:blip r:embed="rId22"/>
+                    <a:stretch>
+                      <a:fillRect/>
+                    </a:stretch>
+                  </pic:blipFill>
+                  <pic:spPr>
+                    <a:xfrm>
+                      <a:off x="0" y="0"/>
+                      <a:ext cx="2302437" cy="3743355"/>
+                    </a:xfrm>
+                    <a:prstGeom prst="rect">
+                      <a:avLst/>
+                    </a:prstGeom>
+                  </pic:spPr>
+                </pic:pic>
+              </a:graphicData>
+            </a:graphic>
+          </wp:inline>
+        </w:drawing>
+      </w:r>
+      <w:r>
+        <w:rPr>
+          <w:noProof/>
+          <w:lang w:eastAsia="es-ES"/>
+        </w:rPr>
+        <w:drawing>
+          <wp:inline distT="0" distB="0" distL="0" distR="0" wp14:anchorId="62DECC3C" wp14:editId="184DF5BD">
+            <wp:extent cx="2296125" cy="3726612"/>
+            <wp:effectExtent l="0" t="0" r="9525" b="7620"/>
+            <wp:docPr id="18" name="Imagen 18"/>
+            <wp:cNvGraphicFramePr>
+              <a:graphicFrameLocks xmlns:a="http://schemas.openxmlformats.org/drawingml/2006/main" noChangeAspect="1"/>
+            </wp:cNvGraphicFramePr>
+            <a:graphic xmlns:a="http://schemas.openxmlformats.org/drawingml/2006/main">
+              <a:graphicData uri="http://schemas.openxmlformats.org/drawingml/2006/picture">
+                <pic:pic xmlns:pic="http://schemas.openxmlformats.org/drawingml/2006/picture">
+                  <pic:nvPicPr>
+                    <pic:cNvPr id="1" name=""/>
+                    <pic:cNvPicPr/>
+                  </pic:nvPicPr>
+                  <pic:blipFill>
+                    <a:blip r:embed="rId23"/>
+                    <a:stretch>
+                      <a:fillRect/>
+                    </a:stretch>
+                  </pic:blipFill>
+                  <pic:spPr>
+                    <a:xfrm>
+                      <a:off x="0" y="0"/>
+                      <a:ext cx="2329637" cy="3781002"/>
+                    </a:xfrm>
+                    <a:prstGeom prst="rect">
+                      <a:avLst/>
+                    </a:prstGeom>
+                  </pic:spPr>
+                </pic:pic>
+              </a:graphicData>
+            </a:graphic>
+          </wp:inline>
+        </w:drawing>
+      </w:r>
+    </w:p>
+    <w:p/>
+    <w:p>
+      <w:r>
+        <w:t>Probando a agregar palabra vacía, funcionamiento también correcto: OK</w:t>
+      </w:r>
+      <w:bookmarkStart w:id="0" w:name="_GoBack"/>
+      <w:bookmarkEnd w:id="0"/>
+    </w:p>
+    <w:p>
+      <w:r>
+        <w:rPr>
+          <w:noProof/>
+          <w:lang w:eastAsia="es-ES"/>
+        </w:rPr>
+        <w:drawing>
+          <wp:inline distT="0" distB="0" distL="0" distR="0" wp14:anchorId="2ABB76A9" wp14:editId="3F050AD0">
+            <wp:extent cx="2337368" cy="3854964"/>
+            <wp:effectExtent l="0" t="0" r="6350" b="0"/>
+            <wp:docPr id="20" name="Imagen 20"/>
+            <wp:cNvGraphicFramePr>
+              <a:graphicFrameLocks xmlns:a="http://schemas.openxmlformats.org/drawingml/2006/main" noChangeAspect="1"/>
+            </wp:cNvGraphicFramePr>
+            <a:graphic xmlns:a="http://schemas.openxmlformats.org/drawingml/2006/main">
+              <a:graphicData uri="http://schemas.openxmlformats.org/drawingml/2006/picture">
+                <pic:pic xmlns:pic="http://schemas.openxmlformats.org/drawingml/2006/picture">
+                  <pic:nvPicPr>
+                    <pic:cNvPr id="1" name=""/>
+                    <pic:cNvPicPr/>
+                  </pic:nvPicPr>
+                  <pic:blipFill>
+                    <a:blip r:embed="rId24"/>
+                    <a:stretch>
+                      <a:fillRect/>
+                    </a:stretch>
+                  </pic:blipFill>
+                  <pic:spPr>
+                    <a:xfrm>
+                      <a:off x="0" y="0"/>
+                      <a:ext cx="2352861" cy="3880516"/>
+                    </a:xfrm>
+                    <a:prstGeom prst="rect">
+                      <a:avLst/>
+                    </a:prstGeom>
+                  </pic:spPr>
+                </pic:pic>
+              </a:graphicData>
+            </a:graphic>
+          </wp:inline>
+        </w:drawing>
+      </w:r>
+      <w:r>
+        <w:rPr>
+          <w:noProof/>
+          <w:lang w:eastAsia="es-ES"/>
+        </w:rPr>
+        <w:drawing>
+          <wp:inline distT="0" distB="0" distL="0" distR="0" wp14:anchorId="63E541E7" wp14:editId="6D1E2ADC">
+            <wp:extent cx="2347418" cy="3856235"/>
+            <wp:effectExtent l="0" t="0" r="0" b="0"/>
+            <wp:docPr id="19" name="Imagen 19"/>
+            <wp:cNvGraphicFramePr>
+              <a:graphicFrameLocks xmlns:a="http://schemas.openxmlformats.org/drawingml/2006/main" noChangeAspect="1"/>
+            </wp:cNvGraphicFramePr>
+            <a:graphic xmlns:a="http://schemas.openxmlformats.org/drawingml/2006/main">
+              <a:graphicData uri="http://schemas.openxmlformats.org/drawingml/2006/picture">
+                <pic:pic xmlns:pic="http://schemas.openxmlformats.org/drawingml/2006/picture">
+                  <pic:nvPicPr>
+                    <pic:cNvPr id="1" name=""/>
+                    <pic:cNvPicPr/>
+                  </pic:nvPicPr>
+                  <pic:blipFill>
+                    <a:blip r:embed="rId25"/>
+                    <a:stretch>
+                      <a:fillRect/>
+                    </a:stretch>
+                  </pic:blipFill>
+                  <pic:spPr>
+                    <a:xfrm>
+                      <a:off x="0" y="0"/>
+                      <a:ext cx="2362883" cy="3881640"/>
+                    </a:xfrm>
+                    <a:prstGeom prst="rect">
+                      <a:avLst/>
+                    </a:prstGeom>
+                  </pic:spPr>
+                </pic:pic>
+              </a:graphicData>
+            </a:graphic>
+          </wp:inline>
+        </w:drawing>
+      </w:r>
+    </w:p>
+    <w:p/>
+    <w:p/>
+    <w:p/>
+    <w:p/>
+    <w:p>
+      <w:pPr>
+        <w:rPr>
+          <w:b/>
+          <w:i/>
+        </w:rPr>
+      </w:pPr>
+      <w:r>
+        <w:rPr>
+          <w:b/>
+          <w:i/>
+        </w:rPr>
+        <w:t>PENDIENTE SLIDE PARA BORRAR OBJETOS DE AMBAS LISTAS… Y listo.</w:t>
+      </w:r>
+    </w:p>
     <w:p/>
     <w:p/>
     <w:p/>
     <w:sectPr>
-      <w:headerReference w:type="default" r:id="rId21"/>
+      <w:headerReference w:type="default" r:id="rId26"/>
       <w:pgSz w:w="11906" w:h="16838"/>
       <w:pgMar w:top="1417" w:right="1701" w:bottom="1417" w:left="1701" w:header="708" w:footer="708" w:gutter="0"/>
       <w:cols w:space="708"/>

</xml_diff>

<commit_message>
Nuevo commit, donde hago algunos ajustes y genero diseño de layout-land para una vista panorámica
</commit_message>
<xml_diff>
--- a/Documento explicativo e imagenes.docx
+++ b/Documento explicativo e imagenes.docx
@@ -3,6 +3,48 @@
 <w:document xmlns:wpc="http://schemas.microsoft.com/office/word/2010/wordprocessingCanvas" xmlns:mc="http://schemas.openxmlformats.org/markup-compatibility/2006" xmlns:o="urn:schemas-microsoft-com:office:office" xmlns:r="http://schemas.openxmlformats.org/officeDocument/2006/relationships" xmlns:m="http://schemas.openxmlformats.org/officeDocument/2006/math" xmlns:v="urn:schemas-microsoft-com:vml" xmlns:wp14="http://schemas.microsoft.com/office/word/2010/wordprocessingDrawing" xmlns:wp="http://schemas.openxmlformats.org/drawingml/2006/wordprocessingDrawing" xmlns:w10="urn:schemas-microsoft-com:office:word" xmlns:w="http://schemas.openxmlformats.org/wordprocessingml/2006/main" xmlns:w14="http://schemas.microsoft.com/office/word/2010/wordml" xmlns:w15="http://schemas.microsoft.com/office/word/2012/wordml" xmlns:wpg="http://schemas.microsoft.com/office/word/2010/wordprocessingGroup" xmlns:wpi="http://schemas.microsoft.com/office/word/2010/wordprocessingInk" xmlns:wne="http://schemas.microsoft.com/office/word/2006/wordml" xmlns:wps="http://schemas.microsoft.com/office/word/2010/wordprocessingShape" mc:Ignorable="w14 w15 wp14">
   <w:body>
     <w:p>
+      <w:pPr>
+        <w:pStyle w:val="Ttulo1"/>
+      </w:pPr>
+      <w:r>
+        <w:t>INTRODUCCION:</w:t>
+      </w:r>
+    </w:p>
+    <w:p>
+      <w:r>
+        <w:t xml:space="preserve">Tengo un procesador FX-8350 con una instalación de Windows </w:t>
+      </w:r>
+      <w:proofErr w:type="spellStart"/>
+      <w:r>
+        <w:t>Ultimate</w:t>
+      </w:r>
+      <w:proofErr w:type="spellEnd"/>
+      <w:r>
+        <w:t xml:space="preserve">. Me he visto obligado a realizar las tareas con mucha paciencia ya que utilizaba las imágenes </w:t>
+      </w:r>
+      <w:proofErr w:type="spellStart"/>
+      <w:r>
+        <w:t>ARMEabi</w:t>
+      </w:r>
+      <w:proofErr w:type="spellEnd"/>
+      <w:r>
+        <w:t xml:space="preserve"> (de 10 a 20 veces más lentas bajo este Setup de lo normal).</w:t>
+      </w:r>
+    </w:p>
+    <w:p>
+      <w:r>
+        <w:t>Debido a eso este proyecto lo empiezo creándome un entorno de desarrollo decente.</w:t>
+      </w:r>
+    </w:p>
+    <w:p>
+      <w:pPr>
+        <w:pStyle w:val="Ttulo1"/>
+      </w:pPr>
+      <w:r>
+        <w:t>ENTORNO: GENYMOTION PARA EL PROYECTO</w:t>
+      </w:r>
+    </w:p>
+    <w:p>
       <w:r>
         <w:t>Creando un entorno para emular aplicaciones válido en mi equipo (AMD FX y win7).</w:t>
       </w:r>
@@ -44,7 +86,7 @@
         </w:rPr>
         <w:drawing>
           <wp:inline distT="0" distB="0" distL="0" distR="0" wp14:anchorId="3DC023CE" wp14:editId="4B4183CA">
-            <wp:extent cx="5400040" cy="4175760"/>
+            <wp:extent cx="4175185" cy="3228600"/>
             <wp:effectExtent l="0" t="0" r="0" b="0"/>
             <wp:docPr id="1" name="Imagen 1"/>
             <wp:cNvGraphicFramePr>
@@ -66,7 +108,7 @@
                   <pic:spPr>
                     <a:xfrm>
                       <a:off x="0" y="0"/>
-                      <a:ext cx="5400040" cy="4175760"/>
+                      <a:ext cx="4181486" cy="3233472"/>
                     </a:xfrm>
                     <a:prstGeom prst="rect">
                       <a:avLst/>
@@ -80,16 +122,22 @@
       </w:r>
     </w:p>
     <w:p>
-      <w:r>
-        <w:t xml:space="preserve">2- Instalar plugin para Android </w:t>
-      </w:r>
-      <w:proofErr w:type="spellStart"/>
-      <w:r>
-        <w:t>studio</w:t>
-      </w:r>
-      <w:proofErr w:type="spellEnd"/>
+      <w:pPr>
+        <w:pStyle w:val="Ttulo1"/>
+      </w:pPr>
+      <w:r>
+        <w:t>ENTORNO: INSTALANDO PLUG-IN</w:t>
+      </w:r>
       <w:r>
         <w:t xml:space="preserve"> </w:t>
+      </w:r>
+    </w:p>
+    <w:p>
+      <w:r>
+        <w:t>Instalo el plugin S</w:t>
+      </w:r>
+      <w:r>
+        <w:t xml:space="preserve">tudio </w:t>
       </w:r>
       <w:proofErr w:type="spellStart"/>
       <w:r>
@@ -108,8 +156,8 @@
         </w:rPr>
         <w:drawing>
           <wp:inline distT="0" distB="0" distL="0" distR="0" wp14:anchorId="3633FB45" wp14:editId="0D0742B6">
-            <wp:extent cx="5400040" cy="3554083"/>
-            <wp:effectExtent l="0" t="0" r="0" b="8890"/>
+            <wp:extent cx="3971387" cy="2613804"/>
+            <wp:effectExtent l="0" t="0" r="0" b="0"/>
             <wp:docPr id="2" name="Imagen 2"/>
             <wp:cNvGraphicFramePr>
               <a:graphicFrameLocks xmlns:a="http://schemas.openxmlformats.org/drawingml/2006/main" noChangeAspect="1"/>
@@ -129,7 +177,7 @@
                   <pic:spPr bwMode="auto">
                     <a:xfrm>
                       <a:off x="0" y="0"/>
-                      <a:ext cx="5400040" cy="3554083"/>
+                      <a:ext cx="4012086" cy="2640590"/>
                     </a:xfrm>
                     <a:prstGeom prst="rect">
                       <a:avLst/>
@@ -151,51 +199,17 @@
       </w:r>
     </w:p>
     <w:p>
+      <w:pPr>
+        <w:pStyle w:val="Ttulo1"/>
+      </w:pPr>
       <w:r>
         <w:lastRenderedPageBreak/>
-        <w:t>EN EL PROYECTO:</w:t>
-      </w:r>
-    </w:p>
-    <w:p>
-      <w:r>
-        <w:t>Se genera nuevo proyecto final (</w:t>
-      </w:r>
-      <w:proofErr w:type="spellStart"/>
-      <w:r>
-        <w:t>ProyectoMovil</w:t>
-      </w:r>
-      <w:proofErr w:type="spellEnd"/>
-      <w:r>
-        <w:t>)</w:t>
-      </w:r>
-      <w:r>
-        <w:t>.</w:t>
-      </w:r>
-    </w:p>
-    <w:p>
-      <w:r>
-        <w:t xml:space="preserve">Implementando </w:t>
-      </w:r>
-      <w:r>
-        <w:rPr>
-          <w:b/>
-        </w:rPr>
-        <w:t>AsyncTask</w:t>
-      </w:r>
-      <w:r>
-        <w:t xml:space="preserve"> para mostrar información supermercados</w:t>
-      </w:r>
-      <w:r>
-        <w:t>:</w:t>
-      </w:r>
-      <w:r>
-        <w:t xml:space="preserve"> </w:t>
-      </w:r>
-      <w:r>
-        <w:rPr>
-          <w:b/>
-        </w:rPr>
-        <w:t>SI</w:t>
+        <w:t>ENTORNO: ENTORNO DE PRODUCCION Y DESARROLLO</w:t>
+      </w:r>
+    </w:p>
+    <w:p>
+      <w:r>
+        <w:t>Explicado de forma breve en la siguiente fotografía.</w:t>
       </w:r>
     </w:p>
     <w:p>
@@ -205,10 +219,10 @@
           <w:lang w:eastAsia="es-ES"/>
         </w:rPr>
         <w:drawing>
-          <wp:inline distT="0" distB="0" distL="0" distR="0" wp14:anchorId="206C6589" wp14:editId="38E3861A">
-            <wp:extent cx="2414628" cy="4002657"/>
-            <wp:effectExtent l="0" t="0" r="5080" b="0"/>
-            <wp:docPr id="5" name="Imagen 5"/>
+          <wp:inline distT="0" distB="0" distL="0" distR="0">
+            <wp:extent cx="5400040" cy="4360548"/>
+            <wp:effectExtent l="0" t="0" r="0" b="1905"/>
+            <wp:docPr id="21" name="Imagen 21" descr="D:\JAVIER\LABORATORIO\DAM\SEGUNDO_CURSO\PMDM\PROYECTO ANDROID STUDIO\explicacioncommits.png"/>
             <wp:cNvGraphicFramePr>
               <a:graphicFrameLocks xmlns:a="http://schemas.openxmlformats.org/drawingml/2006/main" noChangeAspect="1"/>
             </wp:cNvGraphicFramePr>
@@ -216,23 +230,36 @@
               <a:graphicData uri="http://schemas.openxmlformats.org/drawingml/2006/picture">
                 <pic:pic xmlns:pic="http://schemas.openxmlformats.org/drawingml/2006/picture">
                   <pic:nvPicPr>
-                    <pic:cNvPr id="1" name=""/>
-                    <pic:cNvPicPr/>
+                    <pic:cNvPr id="0" name="Picture 1" descr="D:\JAVIER\LABORATORIO\DAM\SEGUNDO_CURSO\PMDM\PROYECTO ANDROID STUDIO\explicacioncommits.png"/>
+                    <pic:cNvPicPr>
+                      <a:picLocks noChangeAspect="1" noChangeArrowheads="1"/>
+                    </pic:cNvPicPr>
                   </pic:nvPicPr>
                   <pic:blipFill>
-                    <a:blip r:embed="rId8"/>
+                    <a:blip r:embed="rId8">
+                      <a:extLst>
+                        <a:ext uri="{28A0092B-C50C-407E-A947-70E740481C1C}">
+                          <a14:useLocalDpi xmlns:a14="http://schemas.microsoft.com/office/drawing/2010/main" val="0"/>
+                        </a:ext>
+                      </a:extLst>
+                    </a:blip>
+                    <a:srcRect/>
                     <a:stretch>
                       <a:fillRect/>
                     </a:stretch>
                   </pic:blipFill>
-                  <pic:spPr>
+                  <pic:spPr bwMode="auto">
                     <a:xfrm>
                       <a:off x="0" y="0"/>
-                      <a:ext cx="2421084" cy="4013359"/>
+                      <a:ext cx="5400040" cy="4360548"/>
                     </a:xfrm>
                     <a:prstGeom prst="rect">
                       <a:avLst/>
                     </a:prstGeom>
+                    <a:noFill/>
+                    <a:ln>
+                      <a:noFill/>
+                    </a:ln>
                   </pic:spPr>
                 </pic:pic>
               </a:graphicData>
@@ -240,23 +267,78 @@
           </wp:inline>
         </w:drawing>
       </w:r>
+    </w:p>
+    <w:p/>
+    <w:p>
+      <w:r>
+        <w:t xml:space="preserve">El proyecto final es </w:t>
+      </w:r>
+      <w:proofErr w:type="spellStart"/>
+      <w:r>
+        <w:t>ProyectoMóvil</w:t>
+      </w:r>
+      <w:proofErr w:type="spellEnd"/>
+      <w:r>
+        <w:t>.</w:t>
+      </w:r>
+    </w:p>
+    <w:p/>
+    <w:p/>
+    <w:p/>
+    <w:p/>
+    <w:p/>
+    <w:p/>
+    <w:p/>
+    <w:p/>
+    <w:p/>
+    <w:p/>
+    <w:p/>
+    <w:p/>
+    <w:p>
+      <w:pPr>
+        <w:pStyle w:val="Ttulo1"/>
+      </w:pPr>
+      <w:r>
+        <w:t>PROYECTO: GENERANDO ASYNCTASK</w:t>
+      </w:r>
+    </w:p>
+    <w:p>
+      <w:r>
+        <w:t xml:space="preserve">Implementando </w:t>
+      </w:r>
+      <w:r>
+        <w:rPr>
+          <w:b/>
+        </w:rPr>
+        <w:t>AsyncTask</w:t>
+      </w:r>
+      <w:r>
+        <w:t xml:space="preserve"> para mostrar información supermercados</w:t>
+      </w:r>
+      <w:r>
+        <w:t>:</w:t>
+      </w:r>
+      <w:r>
+        <w:t xml:space="preserve"> </w:t>
+      </w:r>
+      <w:r>
+        <w:rPr>
+          <w:b/>
+        </w:rPr>
+        <w:t>SI</w:t>
+      </w:r>
+    </w:p>
+    <w:p>
       <w:r>
         <w:rPr>
           <w:noProof/>
           <w:lang w:eastAsia="es-ES"/>
         </w:rPr>
-        <w:t xml:space="preserve"> </w:t>
-      </w:r>
-      <w:r>
-        <w:rPr>
-          <w:noProof/>
-          <w:lang w:eastAsia="es-ES"/>
-        </w:rPr>
         <w:drawing>
-          <wp:inline distT="0" distB="0" distL="0" distR="0" wp14:anchorId="6706940E" wp14:editId="2990ACE2">
-            <wp:extent cx="2434818" cy="4002106"/>
-            <wp:effectExtent l="0" t="0" r="3810" b="0"/>
-            <wp:docPr id="6" name="Imagen 6"/>
+          <wp:inline distT="0" distB="0" distL="0" distR="0" wp14:anchorId="206C6589" wp14:editId="38E3861A">
+            <wp:extent cx="2414628" cy="4002657"/>
+            <wp:effectExtent l="0" t="0" r="5080" b="0"/>
+            <wp:docPr id="5" name="Imagen 5"/>
             <wp:cNvGraphicFramePr>
               <a:graphicFrameLocks xmlns:a="http://schemas.openxmlformats.org/drawingml/2006/main" noChangeAspect="1"/>
             </wp:cNvGraphicFramePr>
@@ -276,7 +358,7 @@
                   <pic:spPr>
                     <a:xfrm>
                       <a:off x="0" y="0"/>
-                      <a:ext cx="2461031" cy="4045193"/>
+                      <a:ext cx="2421084" cy="4013359"/>
                     </a:xfrm>
                     <a:prstGeom prst="rect">
                       <a:avLst/>
@@ -288,48 +370,23 @@
           </wp:inline>
         </w:drawing>
       </w:r>
-    </w:p>
-    <w:p>
-      <w:r>
-        <w:t xml:space="preserve">Probando si responde a </w:t>
-      </w:r>
-      <w:proofErr w:type="spellStart"/>
-      <w:r>
-        <w:rPr>
-          <w:b/>
-        </w:rPr>
-        <w:t>screen</w:t>
-      </w:r>
-      <w:proofErr w:type="spellEnd"/>
-      <w:r>
-        <w:rPr>
-          <w:b/>
-        </w:rPr>
-        <w:t xml:space="preserve"> </w:t>
-      </w:r>
-      <w:proofErr w:type="spellStart"/>
-      <w:r>
-        <w:rPr>
-          <w:b/>
-        </w:rPr>
-        <w:t>rotation</w:t>
-      </w:r>
-      <w:proofErr w:type="spellEnd"/>
-      <w:r>
-        <w:t>: SI</w:t>
-      </w:r>
-    </w:p>
-    <w:p>
       <w:r>
         <w:rPr>
           <w:noProof/>
           <w:lang w:eastAsia="es-ES"/>
         </w:rPr>
+        <w:t xml:space="preserve"> </w:t>
+      </w:r>
+      <w:r>
+        <w:rPr>
+          <w:noProof/>
+          <w:lang w:eastAsia="es-ES"/>
+        </w:rPr>
         <w:drawing>
-          <wp:inline distT="0" distB="0" distL="0" distR="0" wp14:anchorId="40EA550F" wp14:editId="3540643E">
-            <wp:extent cx="5011947" cy="2769419"/>
-            <wp:effectExtent l="0" t="0" r="0" b="0"/>
-            <wp:docPr id="7" name="Imagen 7"/>
+          <wp:inline distT="0" distB="0" distL="0" distR="0" wp14:anchorId="6706940E" wp14:editId="2990ACE2">
+            <wp:extent cx="2434818" cy="4002106"/>
+            <wp:effectExtent l="0" t="0" r="3810" b="0"/>
+            <wp:docPr id="6" name="Imagen 6"/>
             <wp:cNvGraphicFramePr>
               <a:graphicFrameLocks xmlns:a="http://schemas.openxmlformats.org/drawingml/2006/main" noChangeAspect="1"/>
             </wp:cNvGraphicFramePr>
@@ -349,7 +406,7 @@
                   <pic:spPr>
                     <a:xfrm>
                       <a:off x="0" y="0"/>
-                      <a:ext cx="5045913" cy="2788187"/>
+                      <a:ext cx="2461031" cy="4045193"/>
                     </a:xfrm>
                     <a:prstGeom prst="rect">
                       <a:avLst/>
@@ -362,53 +419,12 @@
         </w:drawing>
       </w:r>
     </w:p>
-    <w:p/>
-    <w:p/>
-    <w:p>
-      <w:r>
-        <w:lastRenderedPageBreak/>
-        <w:t>Implementa</w:t>
-      </w:r>
-      <w:r>
-        <w:t>n</w:t>
-      </w:r>
-      <w:r>
-        <w:t xml:space="preserve">do </w:t>
-      </w:r>
-      <w:proofErr w:type="spellStart"/>
-      <w:r>
-        <w:rPr>
-          <w:b/>
-        </w:rPr>
-        <w:t>Adapter</w:t>
-      </w:r>
-      <w:proofErr w:type="spellEnd"/>
-      <w:r>
-        <w:t xml:space="preserve"> </w:t>
-      </w:r>
-      <w:r>
-        <w:t>para mostrar</w:t>
-      </w:r>
-      <w:r>
-        <w:t xml:space="preserve"> lista </w:t>
-      </w:r>
-      <w:r>
-        <w:t>temporal</w:t>
-      </w:r>
-      <w:r>
-        <w:t xml:space="preserve"> (Nuevo)</w:t>
-      </w:r>
-      <w:r>
-        <w:t>:</w:t>
-      </w:r>
-      <w:r>
-        <w:t xml:space="preserve"> </w:t>
-      </w:r>
-      <w:r>
-        <w:rPr>
-          <w:b/>
-        </w:rPr>
-        <w:t>OK</w:t>
+    <w:p>
+      <w:pPr>
+        <w:pStyle w:val="Ttulo1"/>
+      </w:pPr>
+      <w:r>
+        <w:t>PROYECTO: TESTEANDO SCREEN ROTATION</w:t>
       </w:r>
     </w:p>
     <w:p>
@@ -418,10 +434,10 @@
           <w:lang w:eastAsia="es-ES"/>
         </w:rPr>
         <w:drawing>
-          <wp:inline distT="0" distB="0" distL="0" distR="0" wp14:anchorId="70EB3959" wp14:editId="602404CC">
-            <wp:extent cx="2524544" cy="4252823"/>
-            <wp:effectExtent l="0" t="0" r="9525" b="0"/>
-            <wp:docPr id="9" name="Imagen 9"/>
+          <wp:inline distT="0" distB="0" distL="0" distR="0" wp14:anchorId="40EA550F" wp14:editId="3540643E">
+            <wp:extent cx="5011947" cy="2769419"/>
+            <wp:effectExtent l="0" t="0" r="0" b="0"/>
+            <wp:docPr id="7" name="Imagen 7"/>
             <wp:cNvGraphicFramePr>
               <a:graphicFrameLocks xmlns:a="http://schemas.openxmlformats.org/drawingml/2006/main" noChangeAspect="1"/>
             </wp:cNvGraphicFramePr>
@@ -441,7 +457,7 @@
                   <pic:spPr>
                     <a:xfrm>
                       <a:off x="0" y="0"/>
-                      <a:ext cx="2533397" cy="4267737"/>
+                      <a:ext cx="5045913" cy="2788187"/>
                     </a:xfrm>
                     <a:prstGeom prst="rect">
                       <a:avLst/>
@@ -453,23 +469,55 @@
           </wp:inline>
         </w:drawing>
       </w:r>
+    </w:p>
+    <w:p/>
+    <w:p/>
+    <w:p>
+      <w:pPr>
+        <w:pStyle w:val="Ttulo1"/>
+      </w:pPr>
+      <w:r>
+        <w:lastRenderedPageBreak/>
+        <w:t xml:space="preserve">PROYECTO: MADAPTER PARA LISTA DE RECADOS </w:t>
+      </w:r>
+    </w:p>
+    <w:p>
+      <w:r>
+        <w:t>P</w:t>
+      </w:r>
+      <w:r>
+        <w:t>ara mostrar</w:t>
+      </w:r>
+      <w:r>
+        <w:t xml:space="preserve"> lista </w:t>
+      </w:r>
+      <w:r>
+        <w:t>temporal</w:t>
+      </w:r>
+      <w:r>
+        <w:t xml:space="preserve"> (</w:t>
+      </w:r>
+      <w:r>
+        <w:t>Será la lista de los recados/imprevistos</w:t>
+      </w:r>
+      <w:r>
+        <w:t>)</w:t>
+      </w:r>
+      <w:r>
+        <w:t>.</w:t>
+      </w:r>
+    </w:p>
+    <w:p>
       <w:r>
         <w:rPr>
           <w:noProof/>
           <w:lang w:eastAsia="es-ES"/>
         </w:rPr>
-        <w:t xml:space="preserve"> </w:t>
-      </w:r>
-      <w:r>
-        <w:rPr>
-          <w:noProof/>
-          <w:lang w:eastAsia="es-ES"/>
-        </w:rPr>
         <w:drawing>
-          <wp:inline distT="0" distB="0" distL="0" distR="0" wp14:anchorId="34E22C89" wp14:editId="63D346D4">
-            <wp:extent cx="2538213" cy="4244196"/>
-            <wp:effectExtent l="0" t="0" r="0" b="4445"/>
-            <wp:docPr id="8" name="Imagen 8"/>
+          <wp:inline distT="0" distB="0" distL="0" distR="0" wp14:anchorId="70EB3959" wp14:editId="602404CC">
+            <wp:extent cx="2524544" cy="4252823"/>
+            <wp:effectExtent l="0" t="0" r="9525" b="0"/>
+            <wp:docPr id="9" name="Imagen 9"/>
             <wp:cNvGraphicFramePr>
               <a:graphicFrameLocks xmlns:a="http://schemas.openxmlformats.org/drawingml/2006/main" noChangeAspect="1"/>
             </wp:cNvGraphicFramePr>
@@ -489,7 +537,7 @@
                   <pic:spPr>
                     <a:xfrm>
                       <a:off x="0" y="0"/>
-                      <a:ext cx="2546592" cy="4258207"/>
+                      <a:ext cx="2533397" cy="4267737"/>
                     </a:xfrm>
                     <a:prstGeom prst="rect">
                       <a:avLst/>
@@ -501,154 +549,23 @@
           </wp:inline>
         </w:drawing>
       </w:r>
-    </w:p>
-    <w:p/>
-    <w:p>
-      <w:r>
-        <w:t xml:space="preserve">Este </w:t>
-      </w:r>
-      <w:proofErr w:type="spellStart"/>
-      <w:r>
-        <w:t>adapter</w:t>
-      </w:r>
-      <w:proofErr w:type="spellEnd"/>
-      <w:r>
-        <w:t xml:space="preserve"> lo hago para generar listados temporales de artículos</w:t>
-      </w:r>
-      <w:r>
-        <w:t xml:space="preserve">, no está en el contenido de esta evaluación pero es interesante para un día ir al </w:t>
-      </w:r>
-      <w:proofErr w:type="spellStart"/>
-      <w:r>
-        <w:t>super</w:t>
-      </w:r>
-      <w:proofErr w:type="spellEnd"/>
-      <w:r>
-        <w:t xml:space="preserve"> por si te acuerda alguna cosa por el </w:t>
-      </w:r>
-      <w:proofErr w:type="spellStart"/>
-      <w:r>
-        <w:t>camino.Me</w:t>
-      </w:r>
-      <w:proofErr w:type="spellEnd"/>
-      <w:r>
-        <w:t xml:space="preserve"> pareció que el </w:t>
-      </w:r>
-      <w:proofErr w:type="spellStart"/>
-      <w:r>
-        <w:t>adapter</w:t>
-      </w:r>
-      <w:proofErr w:type="spellEnd"/>
-      <w:r>
-        <w:t xml:space="preserve"> quedaba </w:t>
-      </w:r>
-      <w:r>
-        <w:t>bien.</w:t>
-      </w:r>
-    </w:p>
-    <w:p/>
-    <w:p>
-      <w:pPr>
-        <w:rPr>
-          <w:color w:val="000000" w:themeColor="text1"/>
-        </w:rPr>
-      </w:pPr>
-      <w:r>
-        <w:rPr>
-          <w:b/>
-          <w:color w:val="000000" w:themeColor="text1"/>
-        </w:rPr>
-        <w:t>N</w:t>
-      </w:r>
-      <w:r>
-        <w:rPr>
-          <w:b/>
-          <w:color w:val="000000" w:themeColor="text1"/>
-        </w:rPr>
-        <w:t>OTA:</w:t>
-      </w:r>
-      <w:r>
-        <w:rPr>
-          <w:color w:val="000000" w:themeColor="text1"/>
-        </w:rPr>
-        <w:t xml:space="preserve"> Pendiente crear un botón</w:t>
-      </w:r>
-      <w:r>
-        <w:rPr>
-          <w:color w:val="000000" w:themeColor="text1"/>
-        </w:rPr>
-        <w:t xml:space="preserve"> para borrar el contenido del </w:t>
-      </w:r>
-      <w:proofErr w:type="spellStart"/>
-      <w:r>
-        <w:rPr>
-          <w:color w:val="000000" w:themeColor="text1"/>
-        </w:rPr>
-        <w:t>adapter</w:t>
-      </w:r>
-      <w:proofErr w:type="spellEnd"/>
-      <w:r>
-        <w:rPr>
-          <w:color w:val="000000" w:themeColor="text1"/>
-        </w:rPr>
-        <w:t xml:space="preserve"> en ONCLICK</w:t>
-      </w:r>
-    </w:p>
-    <w:p/>
-    <w:p/>
-    <w:p/>
-    <w:p/>
-    <w:p/>
-    <w:p/>
-    <w:p/>
-    <w:p/>
-    <w:p/>
-    <w:p>
-      <w:r>
-        <w:lastRenderedPageBreak/>
-        <w:t xml:space="preserve">Implementado </w:t>
-      </w:r>
-      <w:r>
-        <w:t>Preferencias</w:t>
-      </w:r>
-      <w:r>
-        <w:t xml:space="preserve"> (</w:t>
-      </w:r>
-      <w:proofErr w:type="spellStart"/>
-      <w:r>
-        <w:rPr>
-          <w:b/>
-        </w:rPr>
-        <w:t>Settings</w:t>
-      </w:r>
-      <w:proofErr w:type="spellEnd"/>
-      <w:r>
-        <w:t>)</w:t>
-      </w:r>
-      <w:r>
-        <w:t>:</w:t>
-      </w:r>
-      <w:r>
-        <w:t xml:space="preserve"> </w:t>
-      </w:r>
-      <w:r>
-        <w:rPr>
-          <w:b/>
-        </w:rPr>
-        <w:t>OK</w:t>
-      </w:r>
-    </w:p>
-    <w:p>
       <w:r>
         <w:rPr>
           <w:noProof/>
           <w:lang w:eastAsia="es-ES"/>
         </w:rPr>
+        <w:t xml:space="preserve"> </w:t>
+      </w:r>
+      <w:r>
+        <w:rPr>
+          <w:noProof/>
+          <w:lang w:eastAsia="es-ES"/>
+        </w:rPr>
         <w:drawing>
-          <wp:inline distT="0" distB="0" distL="0" distR="0" wp14:anchorId="77E2EAF8" wp14:editId="738E1192">
-            <wp:extent cx="2467155" cy="3859427"/>
-            <wp:effectExtent l="0" t="0" r="0" b="8255"/>
-            <wp:docPr id="3" name="Imagen 3"/>
+          <wp:inline distT="0" distB="0" distL="0" distR="0" wp14:anchorId="34E22C89" wp14:editId="63D346D4">
+            <wp:extent cx="2538213" cy="4244196"/>
+            <wp:effectExtent l="0" t="0" r="0" b="4445"/>
+            <wp:docPr id="8" name="Imagen 8"/>
             <wp:cNvGraphicFramePr>
               <a:graphicFrameLocks xmlns:a="http://schemas.openxmlformats.org/drawingml/2006/main" noChangeAspect="1"/>
             </wp:cNvGraphicFramePr>
@@ -668,7 +585,7 @@
                   <pic:spPr>
                     <a:xfrm>
                       <a:off x="0" y="0"/>
-                      <a:ext cx="2485915" cy="3888773"/>
+                      <a:ext cx="2546592" cy="4258207"/>
                     </a:xfrm>
                     <a:prstGeom prst="rect">
                       <a:avLst/>
@@ -680,16 +597,118 @@
           </wp:inline>
         </w:drawing>
       </w:r>
+    </w:p>
+    <w:p/>
+    <w:p>
+      <w:r>
+        <w:t xml:space="preserve">Este </w:t>
+      </w:r>
+      <w:proofErr w:type="spellStart"/>
+      <w:r>
+        <w:t>adapter</w:t>
+      </w:r>
+      <w:proofErr w:type="spellEnd"/>
+      <w:r>
+        <w:t xml:space="preserve"> lo hago para generar listados temporales de artículos</w:t>
+      </w:r>
+      <w:r>
+        <w:t xml:space="preserve">, no está en el contenido de esta evaluación pero es interesante para un día ir al </w:t>
+      </w:r>
+      <w:proofErr w:type="spellStart"/>
+      <w:r>
+        <w:t>super</w:t>
+      </w:r>
+      <w:proofErr w:type="spellEnd"/>
+      <w:r>
+        <w:t xml:space="preserve"> por si te acuerda alguna cosa por el </w:t>
+      </w:r>
+      <w:proofErr w:type="spellStart"/>
+      <w:r>
+        <w:t>camino.Me</w:t>
+      </w:r>
+      <w:proofErr w:type="spellEnd"/>
+      <w:r>
+        <w:t xml:space="preserve"> pareció que el </w:t>
+      </w:r>
+      <w:proofErr w:type="spellStart"/>
+      <w:r>
+        <w:t>adapter</w:t>
+      </w:r>
+      <w:proofErr w:type="spellEnd"/>
+      <w:r>
+        <w:t xml:space="preserve"> quedaba </w:t>
+      </w:r>
+      <w:r>
+        <w:t>bien.</w:t>
+      </w:r>
+    </w:p>
+    <w:p/>
+    <w:p>
+      <w:pPr>
+        <w:rPr>
+          <w:i/>
+          <w:color w:val="000000" w:themeColor="text1"/>
+        </w:rPr>
+      </w:pPr>
+      <w:r>
+        <w:rPr>
+          <w:b/>
+          <w:i/>
+          <w:color w:val="000000" w:themeColor="text1"/>
+        </w:rPr>
+        <w:t>N</w:t>
+      </w:r>
+      <w:r>
+        <w:rPr>
+          <w:b/>
+          <w:i/>
+          <w:color w:val="000000" w:themeColor="text1"/>
+        </w:rPr>
+        <w:t>OTA:</w:t>
+      </w:r>
+      <w:r>
+        <w:rPr>
+          <w:i/>
+          <w:color w:val="000000" w:themeColor="text1"/>
+        </w:rPr>
+        <w:t xml:space="preserve"> Pendiente crear </w:t>
+      </w:r>
+      <w:r>
+        <w:rPr>
+          <w:i/>
+          <w:color w:val="000000" w:themeColor="text1"/>
+        </w:rPr>
+        <w:t>una forma de limpiar este listado.</w:t>
+      </w:r>
+    </w:p>
+    <w:p/>
+    <w:p/>
+    <w:p/>
+    <w:p/>
+    <w:p/>
+    <w:p/>
+    <w:p/>
+    <w:p/>
+    <w:p/>
+    <w:p>
+      <w:pPr>
+        <w:pStyle w:val="Ttulo1"/>
+      </w:pPr>
+      <w:r>
+        <w:t>PROYECTO: IMPLEMENTANDO SETTINGS</w:t>
+      </w:r>
+    </w:p>
+    <w:p>
       <w:r>
         <w:rPr>
           <w:noProof/>
           <w:lang w:eastAsia="es-ES"/>
         </w:rPr>
         <w:drawing>
-          <wp:inline distT="0" distB="0" distL="0" distR="0" wp14:anchorId="322E4CA2" wp14:editId="6EBC2FBC">
-            <wp:extent cx="2484407" cy="3872097"/>
-            <wp:effectExtent l="0" t="0" r="0" b="0"/>
-            <wp:docPr id="4" name="Imagen 4"/>
+          <wp:inline distT="0" distB="0" distL="0" distR="0" wp14:anchorId="77E2EAF8" wp14:editId="738E1192">
+            <wp:extent cx="2467155" cy="3859427"/>
+            <wp:effectExtent l="0" t="0" r="0" b="8255"/>
+            <wp:docPr id="3" name="Imagen 3"/>
             <wp:cNvGraphicFramePr>
               <a:graphicFrameLocks xmlns:a="http://schemas.openxmlformats.org/drawingml/2006/main" noChangeAspect="1"/>
             </wp:cNvGraphicFramePr>
@@ -709,7 +728,7 @@
                   <pic:spPr>
                     <a:xfrm>
                       <a:off x="0" y="0"/>
-                      <a:ext cx="2497904" cy="3893133"/>
+                      <a:ext cx="2485915" cy="3888773"/>
                     </a:xfrm>
                     <a:prstGeom prst="rect">
                       <a:avLst/>
@@ -721,33 +740,16 @@
           </wp:inline>
         </w:drawing>
       </w:r>
-    </w:p>
-    <w:p/>
-    <w:p>
-      <w:r>
-        <w:t xml:space="preserve">Implementado </w:t>
-      </w:r>
-      <w:r>
-        <w:t>Opción en preferencias</w:t>
-      </w:r>
-      <w:r>
-        <w:t xml:space="preserve">: </w:t>
-      </w:r>
-      <w:r>
-        <w:t>OK</w:t>
-      </w:r>
-    </w:p>
-    <w:p>
       <w:r>
         <w:rPr>
           <w:noProof/>
           <w:lang w:eastAsia="es-ES"/>
         </w:rPr>
         <w:drawing>
-          <wp:inline distT="0" distB="0" distL="0" distR="0" wp14:anchorId="5BC26E58" wp14:editId="4261874D">
-            <wp:extent cx="2572781" cy="3830128"/>
+          <wp:inline distT="0" distB="0" distL="0" distR="0" wp14:anchorId="322E4CA2" wp14:editId="6EBC2FBC">
+            <wp:extent cx="2484407" cy="3872097"/>
             <wp:effectExtent l="0" t="0" r="0" b="0"/>
-            <wp:docPr id="10" name="Imagen 10"/>
+            <wp:docPr id="4" name="Imagen 4"/>
             <wp:cNvGraphicFramePr>
               <a:graphicFrameLocks xmlns:a="http://schemas.openxmlformats.org/drawingml/2006/main" noChangeAspect="1"/>
             </wp:cNvGraphicFramePr>
@@ -767,7 +769,7 @@
                   <pic:spPr>
                     <a:xfrm>
                       <a:off x="0" y="0"/>
-                      <a:ext cx="2581752" cy="3843484"/>
+                      <a:ext cx="2497904" cy="3893133"/>
                     </a:xfrm>
                     <a:prstGeom prst="rect">
                       <a:avLst/>
@@ -779,14 +781,26 @@
           </wp:inline>
         </w:drawing>
       </w:r>
-      <w:r>
-        <w:t xml:space="preserve">  Si tengo tiempo meter más opciones.</w:t>
-      </w:r>
-    </w:p>
-    <w:p/>
-    <w:p>
-      <w:r>
-        <w:t>Revisando opción de SHARED PREFERENCES: OK</w:t>
+    </w:p>
+    <w:p>
+      <w:pPr>
+        <w:pStyle w:val="Ttulo1"/>
+      </w:pPr>
+      <w:r>
+        <w:t>PROYECTO: SHARED PREFERENCES CON TOAST</w:t>
+      </w:r>
+    </w:p>
+    <w:p>
+      <w:r>
+        <w:t xml:space="preserve">Se implementa opción en </w:t>
+      </w:r>
+      <w:proofErr w:type="spellStart"/>
+      <w:r>
+        <w:t>Settings</w:t>
+      </w:r>
+      <w:proofErr w:type="spellEnd"/>
+      <w:r>
+        <w:t xml:space="preserve"> y un mensaje al volver a la actividad principal que informa si está activa o no dicha opción.</w:t>
       </w:r>
     </w:p>
     <w:p>
@@ -796,10 +810,10 @@
           <w:lang w:eastAsia="es-ES"/>
         </w:rPr>
         <w:drawing>
-          <wp:inline distT="0" distB="0" distL="0" distR="0" wp14:anchorId="004A59C4" wp14:editId="3F6265E2">
-            <wp:extent cx="2719470" cy="2156005"/>
-            <wp:effectExtent l="0" t="0" r="5080" b="0"/>
-            <wp:docPr id="13" name="Imagen 13"/>
+          <wp:inline distT="0" distB="0" distL="0" distR="0" wp14:anchorId="5BC26E58" wp14:editId="4261874D">
+            <wp:extent cx="2051271" cy="3053751"/>
+            <wp:effectExtent l="0" t="0" r="6350" b="0"/>
+            <wp:docPr id="10" name="Imagen 10"/>
             <wp:cNvGraphicFramePr>
               <a:graphicFrameLocks xmlns:a="http://schemas.openxmlformats.org/drawingml/2006/main" noChangeAspect="1"/>
             </wp:cNvGraphicFramePr>
@@ -819,7 +833,7 @@
                   <pic:spPr>
                     <a:xfrm>
                       <a:off x="0" y="0"/>
-                      <a:ext cx="2746564" cy="2177485"/>
+                      <a:ext cx="2061373" cy="3068790"/>
                     </a:xfrm>
                     <a:prstGeom prst="rect">
                       <a:avLst/>
@@ -832,15 +846,48 @@
         </w:drawing>
       </w:r>
       <w:r>
+        <w:t xml:space="preserve">  </w:t>
+      </w:r>
+    </w:p>
+    <w:p>
+      <w:pPr>
+        <w:rPr>
+          <w:i/>
+        </w:rPr>
+      </w:pPr>
+      <w:r>
+        <w:rPr>
+          <w:i/>
+        </w:rPr>
+        <w:t xml:space="preserve">NOTA: </w:t>
+      </w:r>
+      <w:r>
+        <w:rPr>
+          <w:i/>
+        </w:rPr>
+        <w:t>Si tengo tiempo meter más opciones.</w:t>
+      </w:r>
+    </w:p>
+    <w:p/>
+    <w:p>
+      <w:pPr>
+        <w:pStyle w:val="Ttulo1"/>
+      </w:pPr>
+      <w:r>
+        <w:t>PROYECTO: TESTEANDO TOAST</w:t>
+      </w:r>
+    </w:p>
+    <w:p>
+      <w:r>
         <w:rPr>
           <w:noProof/>
           <w:lang w:eastAsia="es-ES"/>
         </w:rPr>
         <w:drawing>
-          <wp:inline distT="0" distB="0" distL="0" distR="0" wp14:anchorId="3CEB52FD" wp14:editId="2ADB8B81">
-            <wp:extent cx="2648310" cy="2144828"/>
-            <wp:effectExtent l="0" t="0" r="0" b="8255"/>
-            <wp:docPr id="14" name="Imagen 14"/>
+          <wp:inline distT="0" distB="0" distL="0" distR="0" wp14:anchorId="2C878405" wp14:editId="65E07C92">
+            <wp:extent cx="2719470" cy="2156005"/>
+            <wp:effectExtent l="0" t="0" r="5080" b="0"/>
+            <wp:docPr id="13" name="Imagen 13"/>
             <wp:cNvGraphicFramePr>
               <a:graphicFrameLocks xmlns:a="http://schemas.openxmlformats.org/drawingml/2006/main" noChangeAspect="1"/>
             </wp:cNvGraphicFramePr>
@@ -860,7 +907,7 @@
                   <pic:spPr>
                     <a:xfrm>
                       <a:off x="0" y="0"/>
-                      <a:ext cx="2675471" cy="2166825"/>
+                      <a:ext cx="2746564" cy="2177485"/>
                     </a:xfrm>
                     <a:prstGeom prst="rect">
                       <a:avLst/>
@@ -872,45 +919,16 @@
           </wp:inline>
         </w:drawing>
       </w:r>
-    </w:p>
-    <w:p/>
-    <w:p>
-      <w:r>
-        <w:t>Se despliega el “mensaje” de false en opciones.</w:t>
-      </w:r>
-    </w:p>
-    <w:p/>
-    <w:p/>
-    <w:p>
-      <w:r>
-        <w:t xml:space="preserve">Implementando </w:t>
-      </w:r>
-      <w:r>
-        <w:t>FAV</w:t>
-      </w:r>
-      <w:r>
-        <w:t>: OK</w:t>
-      </w:r>
-    </w:p>
-    <w:p>
-      <w:r>
-        <w:t xml:space="preserve"> </w:t>
-      </w:r>
-      <w:r>
-        <w:t>(Me gustaría engancharle una opción para enviar la lista a otro dispositivo…..)</w:t>
-      </w:r>
-    </w:p>
-    <w:p>
       <w:r>
         <w:rPr>
           <w:noProof/>
           <w:lang w:eastAsia="es-ES"/>
         </w:rPr>
         <w:drawing>
-          <wp:inline distT="0" distB="0" distL="0" distR="0" wp14:anchorId="2333BBA3" wp14:editId="265AA556">
-            <wp:extent cx="2650928" cy="4056536"/>
-            <wp:effectExtent l="0" t="0" r="0" b="1270"/>
-            <wp:docPr id="11" name="Imagen 11"/>
+          <wp:inline distT="0" distB="0" distL="0" distR="0" wp14:anchorId="69BD793C" wp14:editId="24E0F3E6">
+            <wp:extent cx="2648310" cy="2144828"/>
+            <wp:effectExtent l="0" t="0" r="0" b="8255"/>
+            <wp:docPr id="14" name="Imagen 14"/>
             <wp:cNvGraphicFramePr>
               <a:graphicFrameLocks xmlns:a="http://schemas.openxmlformats.org/drawingml/2006/main" noChangeAspect="1"/>
             </wp:cNvGraphicFramePr>
@@ -930,7 +948,7 @@
                   <pic:spPr>
                     <a:xfrm>
                       <a:off x="0" y="0"/>
-                      <a:ext cx="2689200" cy="4115102"/>
+                      <a:ext cx="2675471" cy="2166825"/>
                     </a:xfrm>
                     <a:prstGeom prst="rect">
                       <a:avLst/>
@@ -942,16 +960,45 @@
           </wp:inline>
         </w:drawing>
       </w:r>
+    </w:p>
+    <w:p/>
+    <w:p>
+      <w:r>
+        <w:t>Se despliega el “mensaje” de false en opciones.</w:t>
+      </w:r>
+    </w:p>
+    <w:p>
+      <w:pPr>
+        <w:pStyle w:val="Ttulo1"/>
+      </w:pPr>
+      <w:r>
+        <w:t>PROYECTO: AGREGANDO FLOATING BUTTON</w:t>
+      </w:r>
+    </w:p>
+    <w:p>
+      <w:r>
+        <w:t>FAV: POSTERIORMENTE SERÁ PARA AGREGAR ARTICULOS EN LA LISTA DEFINITIVA.</w:t>
+      </w:r>
+    </w:p>
+    <w:p>
+      <w:r>
+        <w:t xml:space="preserve"> </w:t>
+      </w:r>
+      <w:r>
+        <w:t>(Me gustaría engancharle una opción para enviar la lista a otro dispositivo…..)</w:t>
+      </w:r>
+    </w:p>
+    <w:p>
       <w:r>
         <w:rPr>
           <w:noProof/>
           <w:lang w:eastAsia="es-ES"/>
         </w:rPr>
         <w:drawing>
-          <wp:inline distT="0" distB="0" distL="0" distR="0" wp14:anchorId="7E6107C2" wp14:editId="5A02EAF0">
-            <wp:extent cx="2696785" cy="4183440"/>
-            <wp:effectExtent l="0" t="0" r="8890" b="7620"/>
-            <wp:docPr id="12" name="Imagen 12"/>
+          <wp:inline distT="0" distB="0" distL="0" distR="0" wp14:anchorId="2333BBA3" wp14:editId="265AA556">
+            <wp:extent cx="2650928" cy="4056536"/>
+            <wp:effectExtent l="0" t="0" r="0" b="1270"/>
+            <wp:docPr id="11" name="Imagen 11"/>
             <wp:cNvGraphicFramePr>
               <a:graphicFrameLocks xmlns:a="http://schemas.openxmlformats.org/drawingml/2006/main" noChangeAspect="1"/>
             </wp:cNvGraphicFramePr>
@@ -971,7 +1018,7 @@
                   <pic:spPr>
                     <a:xfrm>
                       <a:off x="0" y="0"/>
-                      <a:ext cx="2711259" cy="4205893"/>
+                      <a:ext cx="2689200" cy="4115102"/>
                     </a:xfrm>
                     <a:prstGeom prst="rect">
                       <a:avLst/>
@@ -983,109 +1030,16 @@
           </wp:inline>
         </w:drawing>
       </w:r>
-    </w:p>
-    <w:p>
-      <w:r>
-        <w:lastRenderedPageBreak/>
-        <w:t xml:space="preserve">Implementando </w:t>
-      </w:r>
-      <w:r>
-        <w:t>Lista Persistente de artículos</w:t>
-      </w:r>
-      <w:r>
-        <w:t>…</w:t>
-      </w:r>
-    </w:p>
-    <w:p>
-      <w:pPr>
-        <w:rPr>
-          <w:lang w:val="en-US"/>
-        </w:rPr>
-      </w:pPr>
-      <w:proofErr w:type="spellStart"/>
-      <w:r>
-        <w:rPr>
-          <w:lang w:val="en-US"/>
-        </w:rPr>
-        <w:t>Clases</w:t>
-      </w:r>
-      <w:proofErr w:type="spellEnd"/>
-      <w:r>
-        <w:rPr>
-          <w:lang w:val="en-US"/>
-        </w:rPr>
-        <w:t>:</w:t>
-      </w:r>
-    </w:p>
-    <w:p>
-      <w:pPr>
-        <w:rPr>
-          <w:lang w:val="en-US"/>
-        </w:rPr>
-      </w:pPr>
-      <w:r>
-        <w:rPr>
-          <w:lang w:val="en-US"/>
-        </w:rPr>
-        <w:t>Word</w:t>
-      </w:r>
-      <w:r>
-        <w:rPr>
-          <w:lang w:val="en-US"/>
-        </w:rPr>
-        <w:t xml:space="preserve">, </w:t>
-      </w:r>
-      <w:proofErr w:type="spellStart"/>
-      <w:r>
-        <w:rPr>
-          <w:lang w:val="en-US"/>
-        </w:rPr>
-        <w:t>WordDao</w:t>
-      </w:r>
-      <w:proofErr w:type="spellEnd"/>
-      <w:r>
-        <w:rPr>
-          <w:lang w:val="en-US"/>
-        </w:rPr>
-        <w:t xml:space="preserve"> interface, </w:t>
-      </w:r>
-      <w:proofErr w:type="spellStart"/>
-      <w:r>
-        <w:rPr>
-          <w:lang w:val="en-US"/>
-        </w:rPr>
-        <w:t>Repositorio</w:t>
-      </w:r>
-      <w:proofErr w:type="spellEnd"/>
-      <w:r>
-        <w:rPr>
-          <w:lang w:val="en-US"/>
-        </w:rPr>
-        <w:t>, Database…</w:t>
-      </w:r>
-    </w:p>
-    <w:p>
-      <w:r>
-        <w:rPr>
-          <w:lang w:val="en-US"/>
-        </w:rPr>
-        <w:t xml:space="preserve"> </w:t>
-      </w:r>
-      <w:r>
-        <w:t>Y también los colores:</w:t>
-      </w:r>
-    </w:p>
-    <w:p>
       <w:r>
         <w:rPr>
           <w:noProof/>
           <w:lang w:eastAsia="es-ES"/>
         </w:rPr>
         <w:drawing>
-          <wp:inline distT="0" distB="0" distL="0" distR="0" wp14:anchorId="3A347C95" wp14:editId="273DF693">
-            <wp:extent cx="5400040" cy="3506470"/>
-            <wp:effectExtent l="0" t="0" r="0" b="0"/>
-            <wp:docPr id="15" name="Imagen 15"/>
+          <wp:inline distT="0" distB="0" distL="0" distR="0" wp14:anchorId="7E6107C2" wp14:editId="5A02EAF0">
+            <wp:extent cx="2696785" cy="4183440"/>
+            <wp:effectExtent l="0" t="0" r="8890" b="7620"/>
+            <wp:docPr id="12" name="Imagen 12"/>
             <wp:cNvGraphicFramePr>
               <a:graphicFrameLocks xmlns:a="http://schemas.openxmlformats.org/drawingml/2006/main" noChangeAspect="1"/>
             </wp:cNvGraphicFramePr>
@@ -1105,7 +1059,7 @@
                   <pic:spPr>
                     <a:xfrm>
                       <a:off x="0" y="0"/>
-                      <a:ext cx="5400040" cy="3506470"/>
+                      <a:ext cx="2711259" cy="4205893"/>
                     </a:xfrm>
                     <a:prstGeom prst="rect">
                       <a:avLst/>
@@ -1118,111 +1072,23 @@
         </w:drawing>
       </w:r>
     </w:p>
-    <w:p/>
-    <w:p>
-      <w:pPr>
-        <w:rPr>
-          <w:b/>
-        </w:rPr>
-      </w:pPr>
-      <w:r>
-        <w:rPr>
-          <w:b/>
-        </w:rPr>
-        <w:t>REDISEÑO FINAL DE LA APLICACIÓN:</w:t>
-      </w:r>
-    </w:p>
-    <w:p>
-      <w:r>
-        <w:t>-Listado persistente</w:t>
-      </w:r>
-    </w:p>
-    <w:p>
-      <w:r>
-        <w:t>-Listado temporal (Para recados o cosas que se te olviden)</w:t>
-      </w:r>
-    </w:p>
-    <w:p>
-      <w:r>
-        <w:t>-Información sobre supermercados.</w:t>
-      </w:r>
-    </w:p>
-    <w:p>
-      <w:r>
-        <w:t>-</w:t>
-      </w:r>
-      <w:proofErr w:type="spellStart"/>
-      <w:r>
-        <w:t>Settings</w:t>
-      </w:r>
-      <w:proofErr w:type="spellEnd"/>
-    </w:p>
-    <w:p>
-      <w:r>
-        <w:t>-</w:t>
-      </w:r>
-      <w:proofErr w:type="spellStart"/>
-      <w:r>
-        <w:t>Shared</w:t>
-      </w:r>
-      <w:proofErr w:type="spellEnd"/>
-      <w:r>
-        <w:t xml:space="preserve"> </w:t>
-      </w:r>
-      <w:proofErr w:type="spellStart"/>
-      <w:r>
-        <w:t>Preferences</w:t>
-      </w:r>
-      <w:proofErr w:type="spellEnd"/>
-    </w:p>
-    <w:p>
-      <w:r>
-        <w:t>-FAV</w:t>
-      </w:r>
-    </w:p>
-    <w:p>
-      <w:proofErr w:type="spellStart"/>
-      <w:r>
-        <w:t>Styles</w:t>
-      </w:r>
-      <w:proofErr w:type="spellEnd"/>
-      <w:r>
-        <w:t xml:space="preserve">, colores, </w:t>
-      </w:r>
-      <w:proofErr w:type="spellStart"/>
-      <w:r>
-        <w:t>layouts</w:t>
-      </w:r>
-      <w:proofErr w:type="spellEnd"/>
-      <w:r>
-        <w:t xml:space="preserve"> personalizados…</w:t>
-      </w:r>
-    </w:p>
-    <w:p/>
-    <w:p>
-      <w:r>
-        <w:t>…</w:t>
-      </w:r>
-      <w:r>
-        <w:t>Y un poco de todos los temas</w:t>
-      </w:r>
-      <w:r>
-        <w:t>.</w:t>
-      </w:r>
-    </w:p>
-    <w:p/>
+    <w:p>
+      <w:r>
+        <w:lastRenderedPageBreak/>
+        <w:t>PROYECTO: IMPLEMENTANDO ROOM</w:t>
+      </w:r>
+    </w:p>
     <w:p>
       <w:r>
         <w:rPr>
           <w:noProof/>
           <w:lang w:eastAsia="es-ES"/>
         </w:rPr>
-        <w:lastRenderedPageBreak/>
         <w:drawing>
-          <wp:inline distT="0" distB="0" distL="0" distR="0" wp14:anchorId="0759181C" wp14:editId="7263E683">
-            <wp:extent cx="5400040" cy="8696960"/>
-            <wp:effectExtent l="0" t="0" r="0" b="8890"/>
-            <wp:docPr id="16" name="Imagen 16"/>
+          <wp:inline distT="0" distB="0" distL="0" distR="0" wp14:anchorId="3A347C95" wp14:editId="273DF693">
+            <wp:extent cx="5400040" cy="3506470"/>
+            <wp:effectExtent l="0" t="0" r="0" b="0"/>
+            <wp:docPr id="15" name="Imagen 15"/>
             <wp:cNvGraphicFramePr>
               <a:graphicFrameLocks xmlns:a="http://schemas.openxmlformats.org/drawingml/2006/main" noChangeAspect="1"/>
             </wp:cNvGraphicFramePr>
@@ -1242,7 +1108,7 @@
                   <pic:spPr>
                     <a:xfrm>
                       <a:off x="0" y="0"/>
-                      <a:ext cx="5400040" cy="8696960"/>
+                      <a:ext cx="5400040" cy="3506470"/>
                     </a:xfrm>
                     <a:prstGeom prst="rect">
                       <a:avLst/>
@@ -1255,40 +1121,100 @@
         </w:drawing>
       </w:r>
     </w:p>
-    <w:p>
-      <w:r>
-        <w:lastRenderedPageBreak/>
-        <w:t xml:space="preserve">DAO Y DB PERSISTENTE </w:t>
-      </w:r>
-      <w:r>
-        <w:rPr>
-          <w:b/>
-        </w:rPr>
-        <w:t>OK</w:t>
-      </w:r>
-      <w:r>
-        <w:t xml:space="preserve">, Ahora </w:t>
+    <w:p/>
+    <w:p>
+      <w:pPr>
+        <w:pStyle w:val="Ttulo1"/>
+      </w:pPr>
+      <w:r>
+        <w:t>PROYECTO: REDISEÑO GRAFICO DE LA APLICACIÓN.</w:t>
+      </w:r>
+    </w:p>
+    <w:p>
+      <w:r>
+        <w:t>-</w:t>
+      </w:r>
+      <w:r>
+        <w:t xml:space="preserve"> </w:t>
       </w:r>
       <w:proofErr w:type="spellStart"/>
       <w:r>
-        <w:t>fav</w:t>
+        <w:t>Styles</w:t>
       </w:r>
       <w:proofErr w:type="spellEnd"/>
-      <w:r>
-        <w:t xml:space="preserve"> Agrega palabras correctamente.</w:t>
-      </w:r>
-    </w:p>
+    </w:p>
+    <w:p>
+      <w:r>
+        <w:t xml:space="preserve">- Paleta de </w:t>
+      </w:r>
+      <w:proofErr w:type="spellStart"/>
+      <w:r>
+        <w:t>colores</w:t>
+      </w:r>
+    </w:p>
+    <w:p>
+      <w:proofErr w:type="spellEnd"/>
+      <w:r>
+        <w:t xml:space="preserve">- </w:t>
+      </w:r>
+      <w:proofErr w:type="spellStart"/>
+      <w:r>
+        <w:t>layouts</w:t>
+      </w:r>
+      <w:proofErr w:type="spellEnd"/>
+      <w:r>
+        <w:t xml:space="preserve"> personalizados</w:t>
+      </w:r>
+      <w:r>
+        <w:t xml:space="preserve"> (Incluyendo Layout-</w:t>
+      </w:r>
+      <w:proofErr w:type="spellStart"/>
+      <w:r>
+        <w:t>land</w:t>
+      </w:r>
+      <w:proofErr w:type="spellEnd"/>
+      <w:r>
+        <w:t xml:space="preserve"> para vista panorámica)</w:t>
+      </w:r>
+    </w:p>
+    <w:p>
+      <w:r>
+        <w:t>…</w:t>
+      </w:r>
+      <w:r>
+        <w:t xml:space="preserve">Y </w:t>
+      </w:r>
+      <w:r>
+        <w:t>alguna cosa más (</w:t>
+      </w:r>
+      <w:proofErr w:type="spellStart"/>
+      <w:r>
+        <w:t>Drawables</w:t>
+      </w:r>
+      <w:proofErr w:type="spellEnd"/>
+      <w:r>
+        <w:t>).</w:t>
+      </w:r>
+    </w:p>
+    <w:p/>
+    <w:p>
+      <w:r>
+        <w:t>A continuación un vistazo.</w:t>
+      </w:r>
+    </w:p>
+    <w:p/>
     <w:p>
       <w:r>
         <w:rPr>
           <w:noProof/>
           <w:lang w:eastAsia="es-ES"/>
         </w:rPr>
+        <w:lastRenderedPageBreak/>
         <w:drawing>
-          <wp:inline distT="0" distB="0" distL="0" distR="0" wp14:anchorId="398E14B6" wp14:editId="5FB33248">
-            <wp:extent cx="2286397" cy="3717277"/>
-            <wp:effectExtent l="0" t="0" r="0" b="0"/>
-            <wp:docPr id="17" name="Imagen 17"/>
+          <wp:inline distT="0" distB="0" distL="0" distR="0" wp14:anchorId="0759181C" wp14:editId="7263E683">
+            <wp:extent cx="5400040" cy="8696960"/>
+            <wp:effectExtent l="0" t="0" r="0" b="8890"/>
+            <wp:docPr id="16" name="Imagen 16"/>
             <wp:cNvGraphicFramePr>
               <a:graphicFrameLocks xmlns:a="http://schemas.openxmlformats.org/drawingml/2006/main" noChangeAspect="1"/>
             </wp:cNvGraphicFramePr>
@@ -1308,7 +1234,7 @@
                   <pic:spPr>
                     <a:xfrm>
                       <a:off x="0" y="0"/>
-                      <a:ext cx="2302437" cy="3743355"/>
+                      <a:ext cx="5400040" cy="8696960"/>
                     </a:xfrm>
                     <a:prstGeom prst="rect">
                       <a:avLst/>
@@ -1320,16 +1246,45 @@
           </wp:inline>
         </w:drawing>
       </w:r>
+    </w:p>
+    <w:p>
+      <w:pPr>
+        <w:pStyle w:val="Ttulo1"/>
+        <w:rPr>
+          <w:lang w:val="en-US"/>
+        </w:rPr>
+      </w:pPr>
+      <w:r>
+        <w:lastRenderedPageBreak/>
+        <w:t xml:space="preserve">PROYECTO: </w:t>
+      </w:r>
+      <w:r>
+        <w:t>IMPLEMENTANDO</w:t>
+      </w:r>
+      <w:r>
+        <w:t xml:space="preserve"> DAO</w:t>
+      </w:r>
+      <w:r>
+        <w:t>,</w:t>
+      </w:r>
+      <w:r>
+        <w:rPr>
+          <w:lang w:val="en-US"/>
+        </w:rPr>
+        <w:t xml:space="preserve"> WORDLISTADAPTER, WORDREPOSITORY, WORDROOMDATABASE…</w:t>
+      </w:r>
+    </w:p>
+    <w:p>
       <w:r>
         <w:rPr>
           <w:noProof/>
           <w:lang w:eastAsia="es-ES"/>
         </w:rPr>
         <w:drawing>
-          <wp:inline distT="0" distB="0" distL="0" distR="0" wp14:anchorId="62DECC3C" wp14:editId="184DF5BD">
-            <wp:extent cx="2296125" cy="3726612"/>
-            <wp:effectExtent l="0" t="0" r="9525" b="7620"/>
-            <wp:docPr id="18" name="Imagen 18"/>
+          <wp:inline distT="0" distB="0" distL="0" distR="0" wp14:anchorId="398E14B6" wp14:editId="5FB33248">
+            <wp:extent cx="2286397" cy="3717277"/>
+            <wp:effectExtent l="0" t="0" r="0" b="0"/>
+            <wp:docPr id="17" name="Imagen 17"/>
             <wp:cNvGraphicFramePr>
               <a:graphicFrameLocks xmlns:a="http://schemas.openxmlformats.org/drawingml/2006/main" noChangeAspect="1"/>
             </wp:cNvGraphicFramePr>
@@ -1349,7 +1304,7 @@
                   <pic:spPr>
                     <a:xfrm>
                       <a:off x="0" y="0"/>
-                      <a:ext cx="2329637" cy="3781002"/>
+                      <a:ext cx="2302437" cy="3743355"/>
                     </a:xfrm>
                     <a:prstGeom prst="rect">
                       <a:avLst/>
@@ -1361,26 +1316,16 @@
           </wp:inline>
         </w:drawing>
       </w:r>
-    </w:p>
-    <w:p/>
-    <w:p>
-      <w:r>
-        <w:t>Probando a agregar palabra vacía, funcionamiento también correcto: OK</w:t>
-      </w:r>
-      <w:bookmarkStart w:id="0" w:name="_GoBack"/>
-      <w:bookmarkEnd w:id="0"/>
-    </w:p>
-    <w:p>
       <w:r>
         <w:rPr>
           <w:noProof/>
           <w:lang w:eastAsia="es-ES"/>
         </w:rPr>
         <w:drawing>
-          <wp:inline distT="0" distB="0" distL="0" distR="0" wp14:anchorId="2ABB76A9" wp14:editId="3F050AD0">
-            <wp:extent cx="2337368" cy="3854964"/>
-            <wp:effectExtent l="0" t="0" r="6350" b="0"/>
-            <wp:docPr id="20" name="Imagen 20"/>
+          <wp:inline distT="0" distB="0" distL="0" distR="0" wp14:anchorId="62DECC3C" wp14:editId="184DF5BD">
+            <wp:extent cx="2296125" cy="3726612"/>
+            <wp:effectExtent l="0" t="0" r="9525" b="7620"/>
+            <wp:docPr id="18" name="Imagen 18"/>
             <wp:cNvGraphicFramePr>
               <a:graphicFrameLocks xmlns:a="http://schemas.openxmlformats.org/drawingml/2006/main" noChangeAspect="1"/>
             </wp:cNvGraphicFramePr>
@@ -1400,7 +1345,7 @@
                   <pic:spPr>
                     <a:xfrm>
                       <a:off x="0" y="0"/>
-                      <a:ext cx="2352861" cy="3880516"/>
+                      <a:ext cx="2329637" cy="3781002"/>
                     </a:xfrm>
                     <a:prstGeom prst="rect">
                       <a:avLst/>
@@ -1412,16 +1357,31 @@
           </wp:inline>
         </w:drawing>
       </w:r>
+    </w:p>
+    <w:p>
+      <w:pPr>
+        <w:pStyle w:val="Ttulo1"/>
+      </w:pPr>
+      <w:r>
+        <w:t>PROYECTO: FUNCIONAMIENTO DE @INSERT ON COLLISION</w:t>
+      </w:r>
+    </w:p>
+    <w:p>
+      <w:r>
+        <w:t>Aquí vemos que funciona correctamente.</w:t>
+      </w:r>
+    </w:p>
+    <w:p>
       <w:r>
         <w:rPr>
           <w:noProof/>
           <w:lang w:eastAsia="es-ES"/>
         </w:rPr>
         <w:drawing>
-          <wp:inline distT="0" distB="0" distL="0" distR="0" wp14:anchorId="63E541E7" wp14:editId="6D1E2ADC">
-            <wp:extent cx="2347418" cy="3856235"/>
-            <wp:effectExtent l="0" t="0" r="0" b="0"/>
-            <wp:docPr id="19" name="Imagen 19"/>
+          <wp:inline distT="0" distB="0" distL="0" distR="0" wp14:anchorId="2ABB76A9" wp14:editId="3F050AD0">
+            <wp:extent cx="2337368" cy="3854964"/>
+            <wp:effectExtent l="0" t="0" r="6350" b="0"/>
+            <wp:docPr id="20" name="Imagen 20"/>
             <wp:cNvGraphicFramePr>
               <a:graphicFrameLocks xmlns:a="http://schemas.openxmlformats.org/drawingml/2006/main" noChangeAspect="1"/>
             </wp:cNvGraphicFramePr>
@@ -1441,6 +1401,47 @@
                   <pic:spPr>
                     <a:xfrm>
                       <a:off x="0" y="0"/>
+                      <a:ext cx="2352861" cy="3880516"/>
+                    </a:xfrm>
+                    <a:prstGeom prst="rect">
+                      <a:avLst/>
+                    </a:prstGeom>
+                  </pic:spPr>
+                </pic:pic>
+              </a:graphicData>
+            </a:graphic>
+          </wp:inline>
+        </w:drawing>
+      </w:r>
+      <w:r>
+        <w:rPr>
+          <w:noProof/>
+          <w:lang w:eastAsia="es-ES"/>
+        </w:rPr>
+        <w:drawing>
+          <wp:inline distT="0" distB="0" distL="0" distR="0" wp14:anchorId="63E541E7" wp14:editId="6D1E2ADC">
+            <wp:extent cx="2347418" cy="3856235"/>
+            <wp:effectExtent l="0" t="0" r="0" b="0"/>
+            <wp:docPr id="19" name="Imagen 19"/>
+            <wp:cNvGraphicFramePr>
+              <a:graphicFrameLocks xmlns:a="http://schemas.openxmlformats.org/drawingml/2006/main" noChangeAspect="1"/>
+            </wp:cNvGraphicFramePr>
+            <a:graphic xmlns:a="http://schemas.openxmlformats.org/drawingml/2006/main">
+              <a:graphicData uri="http://schemas.openxmlformats.org/drawingml/2006/picture">
+                <pic:pic xmlns:pic="http://schemas.openxmlformats.org/drawingml/2006/picture">
+                  <pic:nvPicPr>
+                    <pic:cNvPr id="1" name=""/>
+                    <pic:cNvPicPr/>
+                  </pic:nvPicPr>
+                  <pic:blipFill>
+                    <a:blip r:embed="rId26"/>
+                    <a:stretch>
+                      <a:fillRect/>
+                    </a:stretch>
+                  </pic:blipFill>
+                  <pic:spPr>
+                    <a:xfrm>
+                      <a:off x="0" y="0"/>
                       <a:ext cx="2362883" cy="3881640"/>
                     </a:xfrm>
                     <a:prstGeom prst="rect">
@@ -1454,10 +1455,120 @@
         </w:drawing>
       </w:r>
     </w:p>
-    <w:p/>
-    <w:p/>
-    <w:p/>
-    <w:p/>
+    <w:p>
+      <w:pPr>
+        <w:pStyle w:val="Ttulo1"/>
+      </w:pPr>
+      <w:r>
+        <w:lastRenderedPageBreak/>
+        <w:t xml:space="preserve">PROYECTO: </w:t>
+      </w:r>
+      <w:r>
+        <w:t>LAYOUT</w:t>
+      </w:r>
+      <w:r>
+        <w:t>-LAND PARA UNA VISTA PANORAMICA</w:t>
+      </w:r>
+    </w:p>
+    <w:p>
+      <w:r>
+        <w:rPr>
+          <w:noProof/>
+          <w:lang w:eastAsia="es-ES"/>
+        </w:rPr>
+        <w:drawing>
+          <wp:inline distT="0" distB="0" distL="0" distR="0" wp14:anchorId="624B3481" wp14:editId="5A92995A">
+            <wp:extent cx="5400040" cy="3030855"/>
+            <wp:effectExtent l="0" t="0" r="0" b="0"/>
+            <wp:docPr id="22" name="Imagen 22"/>
+            <wp:cNvGraphicFramePr>
+              <a:graphicFrameLocks xmlns:a="http://schemas.openxmlformats.org/drawingml/2006/main" noChangeAspect="1"/>
+            </wp:cNvGraphicFramePr>
+            <a:graphic xmlns:a="http://schemas.openxmlformats.org/drawingml/2006/main">
+              <a:graphicData uri="http://schemas.openxmlformats.org/drawingml/2006/picture">
+                <pic:pic xmlns:pic="http://schemas.openxmlformats.org/drawingml/2006/picture">
+                  <pic:nvPicPr>
+                    <pic:cNvPr id="1" name=""/>
+                    <pic:cNvPicPr/>
+                  </pic:nvPicPr>
+                  <pic:blipFill>
+                    <a:blip r:embed="rId27"/>
+                    <a:stretch>
+                      <a:fillRect/>
+                    </a:stretch>
+                  </pic:blipFill>
+                  <pic:spPr>
+                    <a:xfrm>
+                      <a:off x="0" y="0"/>
+                      <a:ext cx="5400040" cy="3030855"/>
+                    </a:xfrm>
+                    <a:prstGeom prst="rect">
+                      <a:avLst/>
+                    </a:prstGeom>
+                  </pic:spPr>
+                </pic:pic>
+              </a:graphicData>
+            </a:graphic>
+          </wp:inline>
+        </w:drawing>
+      </w:r>
+    </w:p>
+    <w:p>
+      <w:pPr>
+        <w:pStyle w:val="Ttulo1"/>
+      </w:pPr>
+      <w:r>
+        <w:t>PROYECTO: COMPROBANDO DESLIZAMIENTO DE LISTAS</w:t>
+      </w:r>
+    </w:p>
+    <w:p>
+      <w:r>
+        <w:t>Compruebo que ambas listas se pueden deslizar para visualizar el resto de artículos.</w:t>
+      </w:r>
+    </w:p>
+    <w:p>
+      <w:r>
+        <w:rPr>
+          <w:noProof/>
+          <w:lang w:eastAsia="es-ES"/>
+        </w:rPr>
+        <w:drawing>
+          <wp:inline distT="0" distB="0" distL="0" distR="0" wp14:anchorId="687330C7" wp14:editId="580647F8">
+            <wp:extent cx="5400040" cy="2997200"/>
+            <wp:effectExtent l="0" t="0" r="0" b="0"/>
+            <wp:docPr id="23" name="Imagen 23"/>
+            <wp:cNvGraphicFramePr>
+              <a:graphicFrameLocks xmlns:a="http://schemas.openxmlformats.org/drawingml/2006/main" noChangeAspect="1"/>
+            </wp:cNvGraphicFramePr>
+            <a:graphic xmlns:a="http://schemas.openxmlformats.org/drawingml/2006/main">
+              <a:graphicData uri="http://schemas.openxmlformats.org/drawingml/2006/picture">
+                <pic:pic xmlns:pic="http://schemas.openxmlformats.org/drawingml/2006/picture">
+                  <pic:nvPicPr>
+                    <pic:cNvPr id="1" name=""/>
+                    <pic:cNvPicPr/>
+                  </pic:nvPicPr>
+                  <pic:blipFill>
+                    <a:blip r:embed="rId28"/>
+                    <a:stretch>
+                      <a:fillRect/>
+                    </a:stretch>
+                  </pic:blipFill>
+                  <pic:spPr>
+                    <a:xfrm>
+                      <a:off x="0" y="0"/>
+                      <a:ext cx="5400040" cy="2997200"/>
+                    </a:xfrm>
+                    <a:prstGeom prst="rect">
+                      <a:avLst/>
+                    </a:prstGeom>
+                  </pic:spPr>
+                </pic:pic>
+              </a:graphicData>
+            </a:graphic>
+          </wp:inline>
+        </w:drawing>
+      </w:r>
+    </w:p>
     <w:p>
       <w:pPr>
         <w:rPr>
@@ -1465,19 +1576,159 @@
           <w:i/>
         </w:rPr>
       </w:pPr>
-      <w:r>
+    </w:p>
+    <w:p>
+      <w:pPr>
+        <w:jc w:val="center"/>
+        <w:rPr>
+          <w:b/>
+          <w:color w:val="FF0000"/>
+        </w:rPr>
+      </w:pPr>
+      <w:r>
+        <w:rPr>
+          <w:b/>
+          <w:color w:val="FF0000"/>
+        </w:rPr>
+        <w:t>COSAS PENDIENTES</w:t>
+      </w:r>
+      <w:r>
+        <w:rPr>
+          <w:b/>
+          <w:color w:val="FF0000"/>
+        </w:rPr>
+        <w:t xml:space="preserve"> QUE VOY A HACER</w:t>
+      </w:r>
+      <w:r>
+        <w:rPr>
+          <w:b/>
+          <w:color w:val="FF0000"/>
+        </w:rPr>
+        <w:t>:</w:t>
+      </w:r>
+    </w:p>
+    <w:p>
+      <w:pPr>
         <w:rPr>
           <w:b/>
           <w:i/>
         </w:rPr>
-        <w:t>PENDIENTE SLIDE PARA BORRAR OBJETOS DE AMBAS LISTAS… Y listo.</w:t>
-      </w:r>
-    </w:p>
-    <w:p/>
-    <w:p/>
-    <w:p/>
+      </w:pPr>
+      <w:r>
+        <w:rPr>
+          <w:b/>
+          <w:i/>
+        </w:rPr>
+        <w:t>-</w:t>
+      </w:r>
+      <w:r>
+        <w:rPr>
+          <w:b/>
+          <w:i/>
+        </w:rPr>
+        <w:t xml:space="preserve">PENDIENTE SLIDE </w:t>
+      </w:r>
+      <w:r>
+        <w:rPr>
+          <w:b/>
+          <w:i/>
+        </w:rPr>
+        <w:t>O FORMA DE</w:t>
+      </w:r>
+      <w:r>
+        <w:rPr>
+          <w:b/>
+          <w:i/>
+        </w:rPr>
+        <w:t xml:space="preserve"> </w:t>
+      </w:r>
+      <w:r>
+        <w:rPr>
+          <w:b/>
+          <w:i/>
+        </w:rPr>
+        <w:t>BORRAR ARTICULOS DE GENERAL</w:t>
+      </w:r>
+    </w:p>
+    <w:p>
+      <w:pPr>
+        <w:rPr>
+          <w:b/>
+          <w:i/>
+        </w:rPr>
+      </w:pPr>
+      <w:r>
+        <w:rPr>
+          <w:b/>
+          <w:i/>
+        </w:rPr>
+        <w:t>(A ELLO)</w:t>
+      </w:r>
+    </w:p>
+    <w:p>
+      <w:pPr>
+        <w:rPr>
+          <w:b/>
+          <w:i/>
+        </w:rPr>
+      </w:pPr>
+      <w:r>
+        <w:rPr>
+          <w:b/>
+          <w:i/>
+        </w:rPr>
+        <w:t>-</w:t>
+      </w:r>
+      <w:r>
+        <w:rPr>
+          <w:b/>
+          <w:i/>
+        </w:rPr>
+        <w:t xml:space="preserve">PENDIENTE SLIDE </w:t>
+      </w:r>
+      <w:r>
+        <w:rPr>
+          <w:b/>
+          <w:i/>
+        </w:rPr>
+        <w:t>O FORMA DE</w:t>
+      </w:r>
+      <w:r>
+        <w:rPr>
+          <w:b/>
+          <w:i/>
+        </w:rPr>
+        <w:t xml:space="preserve"> </w:t>
+      </w:r>
+      <w:r>
+        <w:rPr>
+          <w:b/>
+          <w:i/>
+        </w:rPr>
+        <w:t xml:space="preserve">BORRAR ARTICULOS DE </w:t>
+      </w:r>
+      <w:r>
+        <w:rPr>
+          <w:b/>
+          <w:i/>
+        </w:rPr>
+        <w:t>RECADOS</w:t>
+      </w:r>
+    </w:p>
+    <w:p>
+      <w:r>
+        <w:rPr>
+          <w:b/>
+          <w:i/>
+        </w:rPr>
+        <w:t>-PENDIENTE REFORMAR ACCION DE “PIDE INFO SUPERMERCADOS”</w:t>
+      </w:r>
+      <w:bookmarkStart w:id="0" w:name="_GoBack"/>
+      <w:bookmarkEnd w:id="0"/>
+    </w:p>
     <w:sectPr>
-      <w:headerReference w:type="default" r:id="rId26"/>
+      <w:headerReference w:type="default" r:id="rId29"/>
+      <w:footerReference w:type="default" r:id="rId30"/>
       <w:pgSz w:w="11906" w:h="16838"/>
       <w:pgMar w:top="1417" w:right="1701" w:bottom="1417" w:left="1701" w:header="708" w:footer="708" w:gutter="0"/>
       <w:cols w:space="708"/>
@@ -1512,6 +1763,110 @@
 </w:endnotes>
 </file>
 
+<file path=word/footer1.xml><?xml version="1.0" encoding="utf-8"?>
+<w:ftr xmlns:wpc="http://schemas.microsoft.com/office/word/2010/wordprocessingCanvas" xmlns:mc="http://schemas.openxmlformats.org/markup-compatibility/2006" xmlns:o="urn:schemas-microsoft-com:office:office" xmlns:r="http://schemas.openxmlformats.org/officeDocument/2006/relationships" xmlns:m="http://schemas.openxmlformats.org/officeDocument/2006/math" xmlns:v="urn:schemas-microsoft-com:vml" xmlns:wp14="http://schemas.microsoft.com/office/word/2010/wordprocessingDrawing" xmlns:wp="http://schemas.openxmlformats.org/drawingml/2006/wordprocessingDrawing" xmlns:w10="urn:schemas-microsoft-com:office:word" xmlns:w="http://schemas.openxmlformats.org/wordprocessingml/2006/main" xmlns:w14="http://schemas.microsoft.com/office/word/2010/wordml" xmlns:w15="http://schemas.microsoft.com/office/word/2012/wordml" xmlns:wpg="http://schemas.microsoft.com/office/word/2010/wordprocessingGroup" xmlns:wpi="http://schemas.microsoft.com/office/word/2010/wordprocessingInk" xmlns:wne="http://schemas.microsoft.com/office/word/2006/wordml" xmlns:wps="http://schemas.microsoft.com/office/word/2010/wordprocessingShape" mc:Ignorable="w14 w15 wp14">
+  <w:p>
+    <w:pPr>
+      <w:tabs>
+        <w:tab w:val="center" w:pos="4550"/>
+        <w:tab w:val="left" w:pos="5818"/>
+      </w:tabs>
+      <w:ind w:right="260"/>
+      <w:jc w:val="right"/>
+      <w:rPr>
+        <w:color w:val="222A35" w:themeColor="text2" w:themeShade="80"/>
+      </w:rPr>
+    </w:pPr>
+    <w:r>
+      <w:rPr>
+        <w:color w:val="8496B0" w:themeColor="text2" w:themeTint="99"/>
+        <w:spacing w:val="60"/>
+      </w:rPr>
+      <w:t>Página</w:t>
+    </w:r>
+    <w:r>
+      <w:rPr>
+        <w:color w:val="8496B0" w:themeColor="text2" w:themeTint="99"/>
+      </w:rPr>
+      <w:t xml:space="preserve"> </w:t>
+    </w:r>
+    <w:r>
+      <w:rPr>
+        <w:color w:val="323E4F" w:themeColor="text2" w:themeShade="BF"/>
+      </w:rPr>
+      <w:fldChar w:fldCharType="begin"/>
+    </w:r>
+    <w:r>
+      <w:rPr>
+        <w:color w:val="323E4F" w:themeColor="text2" w:themeShade="BF"/>
+      </w:rPr>
+      <w:instrText>PAGE   \* MERGEFORMAT</w:instrText>
+    </w:r>
+    <w:r>
+      <w:rPr>
+        <w:color w:val="323E4F" w:themeColor="text2" w:themeShade="BF"/>
+      </w:rPr>
+      <w:fldChar w:fldCharType="separate"/>
+    </w:r>
+    <w:r>
+      <w:rPr>
+        <w:noProof/>
+        <w:color w:val="323E4F" w:themeColor="text2" w:themeShade="BF"/>
+      </w:rPr>
+      <w:t>10</w:t>
+    </w:r>
+    <w:r>
+      <w:rPr>
+        <w:color w:val="323E4F" w:themeColor="text2" w:themeShade="BF"/>
+      </w:rPr>
+      <w:fldChar w:fldCharType="end"/>
+    </w:r>
+    <w:r>
+      <w:rPr>
+        <w:color w:val="323E4F" w:themeColor="text2" w:themeShade="BF"/>
+      </w:rPr>
+      <w:t xml:space="preserve"> | </w:t>
+    </w:r>
+    <w:r>
+      <w:rPr>
+        <w:color w:val="323E4F" w:themeColor="text2" w:themeShade="BF"/>
+      </w:rPr>
+      <w:fldChar w:fldCharType="begin"/>
+    </w:r>
+    <w:r>
+      <w:rPr>
+        <w:color w:val="323E4F" w:themeColor="text2" w:themeShade="BF"/>
+      </w:rPr>
+      <w:instrText>NUMPAGES  \* Arabic  \* MERGEFORMAT</w:instrText>
+    </w:r>
+    <w:r>
+      <w:rPr>
+        <w:color w:val="323E4F" w:themeColor="text2" w:themeShade="BF"/>
+      </w:rPr>
+      <w:fldChar w:fldCharType="separate"/>
+    </w:r>
+    <w:r>
+      <w:rPr>
+        <w:noProof/>
+        <w:color w:val="323E4F" w:themeColor="text2" w:themeShade="BF"/>
+      </w:rPr>
+      <w:t>10</w:t>
+    </w:r>
+    <w:r>
+      <w:rPr>
+        <w:color w:val="323E4F" w:themeColor="text2" w:themeShade="BF"/>
+      </w:rPr>
+      <w:fldChar w:fldCharType="end"/>
+    </w:r>
+  </w:p>
+  <w:p>
+    <w:pPr>
+      <w:pStyle w:val="Piedepgina"/>
+    </w:pPr>
+  </w:p>
+</w:ftr>
+</file>
+
 <file path=word/footnotes.xml><?xml version="1.0" encoding="utf-8"?>
 <w:footnotes xmlns:wpc="http://schemas.microsoft.com/office/word/2010/wordprocessingCanvas" xmlns:mc="http://schemas.openxmlformats.org/markup-compatibility/2006" xmlns:o="urn:schemas-microsoft-com:office:office" xmlns:r="http://schemas.openxmlformats.org/officeDocument/2006/relationships" xmlns:m="http://schemas.openxmlformats.org/officeDocument/2006/math" xmlns:v="urn:schemas-microsoft-com:vml" xmlns:wp14="http://schemas.microsoft.com/office/word/2010/wordprocessingDrawing" xmlns:wp="http://schemas.openxmlformats.org/drawingml/2006/wordprocessingDrawing" xmlns:w10="urn:schemas-microsoft-com:office:word" xmlns:w="http://schemas.openxmlformats.org/wordprocessingml/2006/main" xmlns:w14="http://schemas.microsoft.com/office/word/2010/wordml" xmlns:w15="http://schemas.microsoft.com/office/word/2012/wordml" xmlns:wpg="http://schemas.microsoft.com/office/word/2010/wordprocessingGroup" xmlns:wpi="http://schemas.microsoft.com/office/word/2010/wordprocessingInk" xmlns:wne="http://schemas.microsoft.com/office/word/2006/wordml" xmlns:wps="http://schemas.microsoft.com/office/word/2010/wordprocessingShape" mc:Ignorable="w14 w15 wp14">
   <w:footnote w:type="separator" w:id="-1">
@@ -1544,13 +1899,15 @@
       <w:pStyle w:val="Encabezado"/>
     </w:pPr>
     <w:r>
-      <w:t xml:space="preserve">Documento aplicación </w:t>
+      <w:t>Documento aplicación ProyectoMovil</w:t>
     </w:r>
-    <w:proofErr w:type="spellStart"/>
     <w:r>
-      <w:t>listacompra</w:t>
+      <w:tab/>
     </w:r>
-    <w:proofErr w:type="spellEnd"/>
+    <w:r>
+      <w:tab/>
+      <w:t>Asignatura: PMDM</w:t>
+    </w:r>
   </w:p>
   <w:p>
     <w:pPr>
@@ -1954,6 +2311,27 @@
     <w:name w:val="Normal"/>
     <w:qFormat/>
   </w:style>
+  <w:style w:type="paragraph" w:styleId="Ttulo1">
+    <w:name w:val="heading 1"/>
+    <w:basedOn w:val="Normal"/>
+    <w:next w:val="Normal"/>
+    <w:link w:val="Ttulo1Car"/>
+    <w:uiPriority w:val="9"/>
+    <w:qFormat/>
+    <w:rsid w:val="00B92475"/>
+    <w:pPr>
+      <w:keepNext/>
+      <w:keepLines/>
+      <w:spacing w:before="240" w:after="0"/>
+      <w:outlineLvl w:val="0"/>
+    </w:pPr>
+    <w:rPr>
+      <w:rFonts w:asciiTheme="majorHAnsi" w:eastAsiaTheme="majorEastAsia" w:hAnsiTheme="majorHAnsi" w:cstheme="majorBidi"/>
+      <w:color w:val="2E74B5" w:themeColor="accent1" w:themeShade="BF"/>
+      <w:sz w:val="32"/>
+      <w:szCs w:val="32"/>
+    </w:rPr>
+  </w:style>
   <w:style w:type="character" w:default="1" w:styleId="Fuentedeprrafopredeter">
     <w:name w:val="Default Paragraph Font"/>
     <w:uiPriority w:val="1"/>
@@ -2024,6 +2402,19 @@
     <w:link w:val="Piedepgina"/>
     <w:uiPriority w:val="99"/>
     <w:rsid w:val="00BE4708"/>
+  </w:style>
+  <w:style w:type="character" w:customStyle="1" w:styleId="Ttulo1Car">
+    <w:name w:val="Título 1 Car"/>
+    <w:basedOn w:val="Fuentedeprrafopredeter"/>
+    <w:link w:val="Ttulo1"/>
+    <w:uiPriority w:val="9"/>
+    <w:rsid w:val="00B92475"/>
+    <w:rPr>
+      <w:rFonts w:asciiTheme="majorHAnsi" w:eastAsiaTheme="majorEastAsia" w:hAnsiTheme="majorHAnsi" w:cstheme="majorBidi"/>
+      <w:color w:val="2E74B5" w:themeColor="accent1" w:themeShade="BF"/>
+      <w:sz w:val="32"/>
+      <w:szCs w:val="32"/>
+    </w:rPr>
   </w:style>
 </w:styles>
 </file>

</xml_diff>

<commit_message>
Proyecto Final, Sin remove unused resources
</commit_message>
<xml_diff>
--- a/Documento explicativo e imagenes.docx
+++ b/Documento explicativo e imagenes.docx
@@ -204,7 +204,7 @@
       </w:pPr>
       <w:r>
         <w:lastRenderedPageBreak/>
-        <w:t>ENTORNO: ENTORNO DE PRODUCCION Y DESARROLLO</w:t>
+        <w:t>ENTORNO DE PRODUCCION Y DESARROLLO</w:t>
       </w:r>
     </w:p>
     <w:p>
@@ -299,7 +299,21 @@
         <w:pStyle w:val="Ttulo1"/>
       </w:pPr>
       <w:r>
-        <w:t>PROYECTO: GENERANDO ASYNCTASK</w:t>
+        <w:t xml:space="preserve">GENERANDO </w:t>
+      </w:r>
+      <w:r>
+        <w:t xml:space="preserve">LA PRIMERA </w:t>
+      </w:r>
+      <w:r>
+        <w:t>ASYNCTASK</w:t>
+      </w:r>
+      <w:r>
+        <w:t xml:space="preserve"> DEL PROYECTO</w:t>
+      </w:r>
+    </w:p>
+    <w:p>
+      <w:r>
+        <w:t>NOTA: Hay más de una AsyncTask (Hay también la de la BD).</w:t>
       </w:r>
     </w:p>
     <w:p>
@@ -424,7 +438,10 @@
         <w:pStyle w:val="Ttulo1"/>
       </w:pPr>
       <w:r>
-        <w:t>PROYECTO: TESTEANDO SCREEN ROTATION</w:t>
+        <w:t>TESTEANDO SCREEN ROTATION</w:t>
+      </w:r>
+      <w:r>
+        <w:t xml:space="preserve"> INICIAL</w:t>
       </w:r>
     </w:p>
     <w:p>
@@ -477,8 +494,7 @@
         <w:pStyle w:val="Ttulo1"/>
       </w:pPr>
       <w:r>
-        <w:lastRenderedPageBreak/>
-        <w:t xml:space="preserve">PROYECTO: MADAPTER PARA LISTA DE RECADOS </w:t>
+        <w:t xml:space="preserve">MADAPTER PARA LISTA DE RECADOS </w:t>
       </w:r>
     </w:p>
     <w:p>
@@ -601,42 +617,22 @@
     <w:p/>
     <w:p>
       <w:r>
-        <w:t xml:space="preserve">Este </w:t>
-      </w:r>
-      <w:proofErr w:type="spellStart"/>
-      <w:r>
-        <w:t>adapter</w:t>
-      </w:r>
-      <w:proofErr w:type="spellEnd"/>
-      <w:r>
-        <w:t xml:space="preserve"> lo hago para generar listados temporales de artículos</w:t>
-      </w:r>
-      <w:r>
-        <w:t xml:space="preserve">, no está en el contenido de esta evaluación pero es interesante para un día ir al </w:t>
-      </w:r>
-      <w:proofErr w:type="spellStart"/>
-      <w:r>
-        <w:t>super</w:t>
-      </w:r>
-      <w:proofErr w:type="spellEnd"/>
-      <w:r>
-        <w:t xml:space="preserve"> por si te acuerda alguna cosa por el </w:t>
-      </w:r>
-      <w:proofErr w:type="spellStart"/>
-      <w:r>
-        <w:t>camino.Me</w:t>
-      </w:r>
-      <w:proofErr w:type="spellEnd"/>
-      <w:r>
-        <w:t xml:space="preserve"> pareció que el </w:t>
-      </w:r>
-      <w:proofErr w:type="spellStart"/>
-      <w:r>
-        <w:t>adapter</w:t>
-      </w:r>
-      <w:proofErr w:type="spellEnd"/>
-      <w:r>
-        <w:t xml:space="preserve"> quedaba </w:t>
+        <w:t>Este adapter lo hago para generar listados temporales de artículos</w:t>
+      </w:r>
+      <w:r>
+        <w:t>, no está en el contenido de esta evaluación pero es interesante para un día ir al super por si te acuerda alguna cosa por el camino.</w:t>
+      </w:r>
+      <w:r>
+        <w:t xml:space="preserve"> </w:t>
+      </w:r>
+      <w:r>
+        <w:t xml:space="preserve">Me pareció que el </w:t>
+      </w:r>
+      <w:r>
+        <w:t xml:space="preserve">m </w:t>
+      </w:r>
+      <w:r>
+        <w:t xml:space="preserve">adapter quedaba </w:t>
       </w:r>
       <w:r>
         <w:t>bien.</w:t>
@@ -688,14 +684,13 @@
     <w:p/>
     <w:p/>
     <w:p/>
-    <w:p/>
-    <w:p/>
     <w:p>
       <w:pPr>
         <w:pStyle w:val="Ttulo1"/>
       </w:pPr>
       <w:r>
-        <w:t>PROYECTO: IMPLEMENTANDO SETTINGS</w:t>
+        <w:lastRenderedPageBreak/>
+        <w:t>IMPLEMENTANDO SETTINGS</w:t>
       </w:r>
     </w:p>
     <w:p>
@@ -787,7 +782,7 @@
         <w:pStyle w:val="Ttulo1"/>
       </w:pPr>
       <w:r>
-        <w:t>PROYECTO: SHARED PREFERENCES CON TOAST</w:t>
+        <w:t>SHARED PREFERENCES CON TOAST</w:t>
       </w:r>
     </w:p>
     <w:p>
@@ -849,32 +844,17 @@
         <w:t xml:space="preserve">  </w:t>
       </w:r>
     </w:p>
-    <w:p>
-      <w:pPr>
-        <w:rPr>
-          <w:i/>
-        </w:rPr>
-      </w:pPr>
-      <w:r>
-        <w:rPr>
-          <w:i/>
-        </w:rPr>
-        <w:t xml:space="preserve">NOTA: </w:t>
-      </w:r>
-      <w:r>
-        <w:rPr>
-          <w:i/>
-        </w:rPr>
-        <w:t>Si tengo tiempo meter más opciones.</w:t>
-      </w:r>
-    </w:p>
     <w:p/>
     <w:p>
       <w:pPr>
         <w:pStyle w:val="Ttulo1"/>
       </w:pPr>
       <w:r>
-        <w:t>PROYECTO: TESTEANDO TOAST</w:t>
+        <w:lastRenderedPageBreak/>
+        <w:t>TESTEANDO TOAST</w:t>
+      </w:r>
+      <w:r>
+        <w:t xml:space="preserve"> DE PREFERENCES</w:t>
       </w:r>
     </w:p>
     <w:p>
@@ -972,7 +952,7 @@
         <w:pStyle w:val="Ttulo1"/>
       </w:pPr>
       <w:r>
-        <w:t>PROYECTO: AGREGANDO FLOATING BUTTON</w:t>
+        <w:t>AGREGANDO FLOATING BUTTON</w:t>
       </w:r>
     </w:p>
     <w:p>
@@ -1072,10 +1052,14 @@
         </w:drawing>
       </w:r>
     </w:p>
-    <w:p>
+    <w:p/>
+    <w:p>
+      <w:pPr>
+        <w:pStyle w:val="Ttulo1"/>
+      </w:pPr>
       <w:r>
         <w:lastRenderedPageBreak/>
-        <w:t>PROYECTO: IMPLEMENTANDO ROOM</w:t>
+        <w:t>IMPLEMENTANDO ROOM</w:t>
       </w:r>
     </w:p>
     <w:p>
@@ -1127,7 +1111,7 @@
         <w:pStyle w:val="Ttulo1"/>
       </w:pPr>
       <w:r>
-        <w:t>PROYECTO: REDISEÑO GRAFICO DE LA APLICACIÓN.</w:t>
+        <w:t>REDISEÑO GRAFICO DE LA APLICACIÓN.</w:t>
       </w:r>
     </w:p>
     <w:p>
@@ -1145,15 +1129,10 @@
     </w:p>
     <w:p>
       <w:r>
-        <w:t xml:space="preserve">- Paleta de </w:t>
-      </w:r>
-      <w:proofErr w:type="spellStart"/>
-      <w:r>
-        <w:t>colores</w:t>
-      </w:r>
-    </w:p>
-    <w:p>
-      <w:proofErr w:type="spellEnd"/>
+        <w:t>- Paleta de colores</w:t>
+      </w:r>
+    </w:p>
+    <w:p>
       <w:r>
         <w:t xml:space="preserve">- </w:t>
       </w:r>
@@ -1255,16 +1234,22 @@
         </w:rPr>
       </w:pPr>
       <w:r>
+        <w:rPr>
+          <w:lang w:val="en-US"/>
+        </w:rPr>
         <w:lastRenderedPageBreak/>
-        <w:t xml:space="preserve">PROYECTO: </w:t>
-      </w:r>
-      <w:r>
         <w:t>IMPLEMENTANDO</w:t>
       </w:r>
       <w:r>
+        <w:rPr>
+          <w:lang w:val="en-US"/>
+        </w:rPr>
         <w:t xml:space="preserve"> DAO</w:t>
       </w:r>
       <w:r>
+        <w:rPr>
+          <w:lang w:val="en-US"/>
+        </w:rPr>
         <w:t>,</w:t>
       </w:r>
       <w:r>
@@ -1363,7 +1348,7 @@
         <w:pStyle w:val="Ttulo1"/>
       </w:pPr>
       <w:r>
-        <w:t>PROYECTO: FUNCIONAMIENTO DE @INSERT ON COLLISION</w:t>
+        <w:t>FUNCIONAMIENTO DE @INSERT ON COLLISION</w:t>
       </w:r>
     </w:p>
     <w:p>
@@ -1461,9 +1446,6 @@
       </w:pPr>
       <w:r>
         <w:lastRenderedPageBreak/>
-        <w:t xml:space="preserve">PROYECTO: </w:t>
-      </w:r>
-      <w:r>
         <w:t>LAYOUT</w:t>
       </w:r>
       <w:r>
@@ -1518,7 +1500,7 @@
         <w:pStyle w:val="Ttulo1"/>
       </w:pPr>
       <w:r>
-        <w:t>PROYECTO: COMPROBANDO DESLIZAMIENTO DE LISTAS</w:t>
+        <w:t>COMPROBANDO DESLIZAMIENTO DE LISTAS</w:t>
       </w:r>
     </w:p>
     <w:p>
@@ -1571,164 +1553,622 @@
     </w:p>
     <w:p>
       <w:pPr>
-        <w:rPr>
-          <w:b/>
-          <w:i/>
-        </w:rPr>
+        <w:pStyle w:val="Ttulo1"/>
       </w:pPr>
+      <w:r>
+        <w:lastRenderedPageBreak/>
+        <w:t>PERSISTENCIA ETERNA PARA LISTA PRINCIPAL (EXISTA LO QUE EXISTA)</w:t>
+      </w:r>
+    </w:p>
+    <w:p>
+      <w:r>
+        <w:rPr>
+          <w:noProof/>
+          <w:lang w:eastAsia="es-ES"/>
+        </w:rPr>
+        <w:drawing>
+          <wp:inline distT="0" distB="0" distL="0" distR="0" wp14:anchorId="036E679E" wp14:editId="4D4DC0F6">
+            <wp:extent cx="3458844" cy="2199736"/>
+            <wp:effectExtent l="0" t="0" r="8890" b="0"/>
+            <wp:docPr id="29" name="Imagen 29"/>
+            <wp:cNvGraphicFramePr>
+              <a:graphicFrameLocks xmlns:a="http://schemas.openxmlformats.org/drawingml/2006/main" noChangeAspect="1"/>
+            </wp:cNvGraphicFramePr>
+            <a:graphic xmlns:a="http://schemas.openxmlformats.org/drawingml/2006/main">
+              <a:graphicData uri="http://schemas.openxmlformats.org/drawingml/2006/picture">
+                <pic:pic xmlns:pic="http://schemas.openxmlformats.org/drawingml/2006/picture">
+                  <pic:nvPicPr>
+                    <pic:cNvPr id="1" name=""/>
+                    <pic:cNvPicPr/>
+                  </pic:nvPicPr>
+                  <pic:blipFill>
+                    <a:blip r:embed="rId29"/>
+                    <a:stretch>
+                      <a:fillRect/>
+                    </a:stretch>
+                  </pic:blipFill>
+                  <pic:spPr>
+                    <a:xfrm>
+                      <a:off x="0" y="0"/>
+                      <a:ext cx="3467083" cy="2204975"/>
+                    </a:xfrm>
+                    <a:prstGeom prst="rect">
+                      <a:avLst/>
+                    </a:prstGeom>
+                  </pic:spPr>
+                </pic:pic>
+              </a:graphicData>
+            </a:graphic>
+          </wp:inline>
+        </w:drawing>
+      </w:r>
+    </w:p>
+    <w:p>
+      <w:r>
+        <w:rPr>
+          <w:color w:val="FF0000"/>
+        </w:rPr>
+        <w:t>IMPORTANTE:</w:t>
+      </w:r>
+      <w:r>
+        <w:rPr>
+          <w:color w:val="FF0000"/>
+        </w:rPr>
+        <w:t xml:space="preserve"> </w:t>
+      </w:r>
+      <w:r>
+        <w:rPr>
+          <w:color w:val="FF0000"/>
+        </w:rPr>
+        <w:t xml:space="preserve">Posteriormente cuando hagamos ese método utilizable vía mWordViewModel agregaré un botón para limpiar la lista persistente. </w:t>
+      </w:r>
     </w:p>
     <w:p>
       <w:pPr>
-        <w:jc w:val="center"/>
-        <w:rPr>
-          <w:b/>
-          <w:color w:val="FF0000"/>
-        </w:rPr>
+        <w:pStyle w:val="Ttulo1"/>
       </w:pPr>
       <w:r>
-        <w:rPr>
-          <w:b/>
-          <w:color w:val="FF0000"/>
-        </w:rPr>
-        <w:t>COSAS PENDIENTES</w:t>
-      </w:r>
-      <w:r>
-        <w:rPr>
-          <w:b/>
-          <w:color w:val="FF0000"/>
-        </w:rPr>
-        <w:t xml:space="preserve"> QUE VOY A HACER</w:t>
-      </w:r>
-      <w:r>
-        <w:rPr>
-          <w:b/>
-          <w:color w:val="FF0000"/>
-        </w:rPr>
-        <w:t>:</w:t>
+        <w:t>COMPROBANDO PERSISTENCIA DE LISTA PRINCIPAL</w:t>
+      </w:r>
+    </w:p>
+    <w:p>
+      <w:r>
+        <w:t>Agregamos unos artículos a la lista principal y uno a la temporal como prueba.</w:t>
+      </w:r>
+    </w:p>
+    <w:p>
+      <w:r>
+        <w:t>Cerramos la aplicación (Usando clear all).</w:t>
+      </w:r>
+    </w:p>
+    <w:p>
+      <w:r>
+        <w:rPr>
+          <w:noProof/>
+          <w:lang w:eastAsia="es-ES"/>
+        </w:rPr>
+        <w:drawing>
+          <wp:inline distT="0" distB="0" distL="0" distR="0" wp14:anchorId="43361344" wp14:editId="17504C17">
+            <wp:extent cx="2621053" cy="4286333"/>
+            <wp:effectExtent l="0" t="0" r="8255" b="0"/>
+            <wp:docPr id="26" name="Imagen 26"/>
+            <wp:cNvGraphicFramePr>
+              <a:graphicFrameLocks xmlns:a="http://schemas.openxmlformats.org/drawingml/2006/main" noChangeAspect="1"/>
+            </wp:cNvGraphicFramePr>
+            <a:graphic xmlns:a="http://schemas.openxmlformats.org/drawingml/2006/main">
+              <a:graphicData uri="http://schemas.openxmlformats.org/drawingml/2006/picture">
+                <pic:pic xmlns:pic="http://schemas.openxmlformats.org/drawingml/2006/picture">
+                  <pic:nvPicPr>
+                    <pic:cNvPr id="1" name=""/>
+                    <pic:cNvPicPr/>
+                  </pic:nvPicPr>
+                  <pic:blipFill>
+                    <a:blip r:embed="rId30"/>
+                    <a:stretch>
+                      <a:fillRect/>
+                    </a:stretch>
+                  </pic:blipFill>
+                  <pic:spPr>
+                    <a:xfrm>
+                      <a:off x="0" y="0"/>
+                      <a:ext cx="2634196" cy="4307826"/>
+                    </a:xfrm>
+                    <a:prstGeom prst="rect">
+                      <a:avLst/>
+                    </a:prstGeom>
+                  </pic:spPr>
+                </pic:pic>
+              </a:graphicData>
+            </a:graphic>
+          </wp:inline>
+        </w:drawing>
+      </w:r>
+      <w:r>
+        <w:t xml:space="preserve">  </w:t>
+      </w:r>
+      <w:r>
+        <w:rPr>
+          <w:noProof/>
+          <w:lang w:eastAsia="es-ES"/>
+        </w:rPr>
+        <w:drawing>
+          <wp:inline distT="0" distB="0" distL="0" distR="0" wp14:anchorId="1030DCA7" wp14:editId="77C892FC">
+            <wp:extent cx="2647767" cy="4313208"/>
+            <wp:effectExtent l="0" t="0" r="635" b="0"/>
+            <wp:docPr id="27" name="Imagen 27"/>
+            <wp:cNvGraphicFramePr>
+              <a:graphicFrameLocks xmlns:a="http://schemas.openxmlformats.org/drawingml/2006/main" noChangeAspect="1"/>
+            </wp:cNvGraphicFramePr>
+            <a:graphic xmlns:a="http://schemas.openxmlformats.org/drawingml/2006/main">
+              <a:graphicData uri="http://schemas.openxmlformats.org/drawingml/2006/picture">
+                <pic:pic xmlns:pic="http://schemas.openxmlformats.org/drawingml/2006/picture">
+                  <pic:nvPicPr>
+                    <pic:cNvPr id="1" name=""/>
+                    <pic:cNvPicPr/>
+                  </pic:nvPicPr>
+                  <pic:blipFill>
+                    <a:blip r:embed="rId31"/>
+                    <a:stretch>
+                      <a:fillRect/>
+                    </a:stretch>
+                  </pic:blipFill>
+                  <pic:spPr>
+                    <a:xfrm>
+                      <a:off x="0" y="0"/>
+                      <a:ext cx="2651858" cy="4319872"/>
+                    </a:xfrm>
+                    <a:prstGeom prst="rect">
+                      <a:avLst/>
+                    </a:prstGeom>
+                  </pic:spPr>
+                </pic:pic>
+              </a:graphicData>
+            </a:graphic>
+          </wp:inline>
+        </w:drawing>
+      </w:r>
+    </w:p>
+    <w:p>
+      <w:r>
+        <w:lastRenderedPageBreak/>
+        <w:t>Y tras abrir de nuevo la aplicación vemos que ya tenemos persistencia en la lista principal.</w:t>
+      </w:r>
+    </w:p>
+    <w:p>
+      <w:r>
+        <w:rPr>
+          <w:noProof/>
+          <w:lang w:eastAsia="es-ES"/>
+        </w:rPr>
+        <w:drawing>
+          <wp:inline distT="0" distB="0" distL="0" distR="0" wp14:anchorId="73A24602" wp14:editId="3DB6DB14">
+            <wp:extent cx="2120173" cy="3476445"/>
+            <wp:effectExtent l="0" t="0" r="0" b="0"/>
+            <wp:docPr id="28" name="Imagen 28"/>
+            <wp:cNvGraphicFramePr>
+              <a:graphicFrameLocks xmlns:a="http://schemas.openxmlformats.org/drawingml/2006/main" noChangeAspect="1"/>
+            </wp:cNvGraphicFramePr>
+            <a:graphic xmlns:a="http://schemas.openxmlformats.org/drawingml/2006/main">
+              <a:graphicData uri="http://schemas.openxmlformats.org/drawingml/2006/picture">
+                <pic:pic xmlns:pic="http://schemas.openxmlformats.org/drawingml/2006/picture">
+                  <pic:nvPicPr>
+                    <pic:cNvPr id="1" name=""/>
+                    <pic:cNvPicPr/>
+                  </pic:nvPicPr>
+                  <pic:blipFill>
+                    <a:blip r:embed="rId32"/>
+                    <a:stretch>
+                      <a:fillRect/>
+                    </a:stretch>
+                  </pic:blipFill>
+                  <pic:spPr>
+                    <a:xfrm>
+                      <a:off x="0" y="0"/>
+                      <a:ext cx="2132224" cy="3496205"/>
+                    </a:xfrm>
+                    <a:prstGeom prst="rect">
+                      <a:avLst/>
+                    </a:prstGeom>
+                  </pic:spPr>
+                </pic:pic>
+              </a:graphicData>
+            </a:graphic>
+          </wp:inline>
+        </w:drawing>
       </w:r>
     </w:p>
     <w:p>
       <w:pPr>
-        <w:rPr>
-          <w:b/>
-          <w:i/>
-        </w:rPr>
+        <w:pStyle w:val="Ttulo1"/>
       </w:pPr>
       <w:r>
-        <w:rPr>
-          <w:b/>
-          <w:i/>
-        </w:rPr>
-        <w:t>-</w:t>
-      </w:r>
-      <w:r>
-        <w:rPr>
-          <w:b/>
-          <w:i/>
-        </w:rPr>
-        <w:t xml:space="preserve">PENDIENTE SLIDE </w:t>
-      </w:r>
-      <w:r>
-        <w:rPr>
-          <w:b/>
-          <w:i/>
-        </w:rPr>
-        <w:t>O FORMA DE</w:t>
-      </w:r>
-      <w:r>
-        <w:rPr>
-          <w:b/>
-          <w:i/>
+        <w:t>BOTON PARA LIMPIAR TODA LA LISTA PERSISTENTE</w:t>
+      </w:r>
+    </w:p>
+    <w:p>
+      <w:r>
+        <w:t>Agregamos unos artículos en la lista persistente…</w:t>
+      </w:r>
+    </w:p>
+    <w:p>
+      <w:r>
+        <w:rPr>
+          <w:noProof/>
+          <w:lang w:eastAsia="es-ES"/>
+        </w:rPr>
+        <w:drawing>
+          <wp:inline distT="0" distB="0" distL="0" distR="0" wp14:anchorId="331157F8" wp14:editId="07AD58BE">
+            <wp:extent cx="3295290" cy="1844882"/>
+            <wp:effectExtent l="0" t="0" r="635" b="3175"/>
+            <wp:docPr id="30" name="Imagen 30"/>
+            <wp:cNvGraphicFramePr>
+              <a:graphicFrameLocks xmlns:a="http://schemas.openxmlformats.org/drawingml/2006/main" noChangeAspect="1"/>
+            </wp:cNvGraphicFramePr>
+            <a:graphic xmlns:a="http://schemas.openxmlformats.org/drawingml/2006/main">
+              <a:graphicData uri="http://schemas.openxmlformats.org/drawingml/2006/picture">
+                <pic:pic xmlns:pic="http://schemas.openxmlformats.org/drawingml/2006/picture">
+                  <pic:nvPicPr>
+                    <pic:cNvPr id="1" name=""/>
+                    <pic:cNvPicPr/>
+                  </pic:nvPicPr>
+                  <pic:blipFill>
+                    <a:blip r:embed="rId33"/>
+                    <a:stretch>
+                      <a:fillRect/>
+                    </a:stretch>
+                  </pic:blipFill>
+                  <pic:spPr>
+                    <a:xfrm>
+                      <a:off x="0" y="0"/>
+                      <a:ext cx="3305101" cy="1850375"/>
+                    </a:xfrm>
+                    <a:prstGeom prst="rect">
+                      <a:avLst/>
+                    </a:prstGeom>
+                  </pic:spPr>
+                </pic:pic>
+              </a:graphicData>
+            </a:graphic>
+          </wp:inline>
+        </w:drawing>
+      </w:r>
+    </w:p>
+    <w:p>
+      <w:r>
+        <w:t>Y pulsamos el botón de borrar lista, todo correcto</w:t>
+      </w:r>
+    </w:p>
+    <w:p>
+      <w:r>
+        <w:rPr>
+          <w:noProof/>
+          <w:lang w:eastAsia="es-ES"/>
+        </w:rPr>
+        <w:drawing>
+          <wp:inline distT="0" distB="0" distL="0" distR="0" wp14:anchorId="58E6A450" wp14:editId="4726BD22">
+            <wp:extent cx="3303917" cy="1852431"/>
+            <wp:effectExtent l="0" t="0" r="0" b="0"/>
+            <wp:docPr id="31" name="Imagen 31"/>
+            <wp:cNvGraphicFramePr>
+              <a:graphicFrameLocks xmlns:a="http://schemas.openxmlformats.org/drawingml/2006/main" noChangeAspect="1"/>
+            </wp:cNvGraphicFramePr>
+            <a:graphic xmlns:a="http://schemas.openxmlformats.org/drawingml/2006/main">
+              <a:graphicData uri="http://schemas.openxmlformats.org/drawingml/2006/picture">
+                <pic:pic xmlns:pic="http://schemas.openxmlformats.org/drawingml/2006/picture">
+                  <pic:nvPicPr>
+                    <pic:cNvPr id="1" name=""/>
+                    <pic:cNvPicPr/>
+                  </pic:nvPicPr>
+                  <pic:blipFill>
+                    <a:blip r:embed="rId34"/>
+                    <a:stretch>
+                      <a:fillRect/>
+                    </a:stretch>
+                  </pic:blipFill>
+                  <pic:spPr>
+                    <a:xfrm>
+                      <a:off x="0" y="0"/>
+                      <a:ext cx="3345866" cy="1875951"/>
+                    </a:xfrm>
+                    <a:prstGeom prst="rect">
+                      <a:avLst/>
+                    </a:prstGeom>
+                  </pic:spPr>
+                </pic:pic>
+              </a:graphicData>
+            </a:graphic>
+          </wp:inline>
+        </w:drawing>
+      </w:r>
+    </w:p>
+    <w:p>
+      <w:pPr>
+        <w:pStyle w:val="Ttulo1"/>
+      </w:pPr>
+      <w:r>
+        <w:lastRenderedPageBreak/>
+        <w:t>BORRADO VIA SWIPE</w:t>
+      </w:r>
+      <w:r>
+        <w:t xml:space="preserve"> DE UN ARTÍCULO DE LA LISTA</w:t>
+      </w:r>
+    </w:p>
+    <w:p>
+      <w:r>
+        <w:t xml:space="preserve">Ya tenemos el </w:t>
+      </w:r>
+      <w:proofErr w:type="spellStart"/>
+      <w:r>
+        <w:t>swipe</w:t>
+      </w:r>
+      <w:proofErr w:type="spellEnd"/>
+      <w:r>
+        <w:t xml:space="preserve"> implementado para borrar artículos arrastrándolos en horizontal.</w:t>
+      </w:r>
+    </w:p>
+    <w:p>
+      <w:r>
+        <w:t>Creamos algunos artículos y probamos a “</w:t>
+      </w:r>
+      <w:proofErr w:type="spellStart"/>
+      <w:r>
+        <w:t>swipear</w:t>
+      </w:r>
+      <w:proofErr w:type="spellEnd"/>
+      <w:r>
+        <w:t>” uno de ellos</w:t>
+      </w:r>
+    </w:p>
+    <w:p>
+      <w:r>
+        <w:rPr>
+          <w:noProof/>
+          <w:lang w:eastAsia="es-ES"/>
+        </w:rPr>
+        <w:drawing>
+          <wp:inline distT="0" distB="0" distL="0" distR="0" wp14:anchorId="5BAFF131" wp14:editId="25316DFC">
+            <wp:extent cx="2274467" cy="3778370"/>
+            <wp:effectExtent l="0" t="0" r="0" b="0"/>
+            <wp:docPr id="32" name="Imagen 32"/>
+            <wp:cNvGraphicFramePr>
+              <a:graphicFrameLocks xmlns:a="http://schemas.openxmlformats.org/drawingml/2006/main" noChangeAspect="1"/>
+            </wp:cNvGraphicFramePr>
+            <a:graphic xmlns:a="http://schemas.openxmlformats.org/drawingml/2006/main">
+              <a:graphicData uri="http://schemas.openxmlformats.org/drawingml/2006/picture">
+                <pic:pic xmlns:pic="http://schemas.openxmlformats.org/drawingml/2006/picture">
+                  <pic:nvPicPr>
+                    <pic:cNvPr id="1" name=""/>
+                    <pic:cNvPicPr/>
+                  </pic:nvPicPr>
+                  <pic:blipFill>
+                    <a:blip r:embed="rId35"/>
+                    <a:stretch>
+                      <a:fillRect/>
+                    </a:stretch>
+                  </pic:blipFill>
+                  <pic:spPr>
+                    <a:xfrm>
+                      <a:off x="0" y="0"/>
+                      <a:ext cx="2282378" cy="3791512"/>
+                    </a:xfrm>
+                    <a:prstGeom prst="rect">
+                      <a:avLst/>
+                    </a:prstGeom>
+                  </pic:spPr>
+                </pic:pic>
+              </a:graphicData>
+            </a:graphic>
+          </wp:inline>
+        </w:drawing>
+      </w:r>
+      <w:r>
+        <w:rPr>
+          <w:noProof/>
+          <w:lang w:eastAsia="es-ES"/>
         </w:rPr>
         <w:t xml:space="preserve"> </w:t>
       </w:r>
       <w:r>
-        <w:rPr>
-          <w:b/>
-          <w:i/>
-        </w:rPr>
-        <w:t>BORRAR ARTICULOS DE GENERAL</w:t>
+        <w:drawing>
+          <wp:inline distT="0" distB="0" distL="0" distR="0" wp14:anchorId="792CE92C" wp14:editId="13C48EED">
+            <wp:extent cx="2373908" cy="3881887"/>
+            <wp:effectExtent l="0" t="0" r="7620" b="4445"/>
+            <wp:docPr id="33" name="Imagen 33"/>
+            <wp:cNvGraphicFramePr>
+              <a:graphicFrameLocks xmlns:a="http://schemas.openxmlformats.org/drawingml/2006/main" noChangeAspect="1"/>
+            </wp:cNvGraphicFramePr>
+            <a:graphic xmlns:a="http://schemas.openxmlformats.org/drawingml/2006/main">
+              <a:graphicData uri="http://schemas.openxmlformats.org/drawingml/2006/picture">
+                <pic:pic xmlns:pic="http://schemas.openxmlformats.org/drawingml/2006/picture">
+                  <pic:nvPicPr>
+                    <pic:cNvPr id="1" name=""/>
+                    <pic:cNvPicPr/>
+                  </pic:nvPicPr>
+                  <pic:blipFill>
+                    <a:blip r:embed="rId36"/>
+                    <a:stretch>
+                      <a:fillRect/>
+                    </a:stretch>
+                  </pic:blipFill>
+                  <pic:spPr>
+                    <a:xfrm>
+                      <a:off x="0" y="0"/>
+                      <a:ext cx="2389741" cy="3907777"/>
+                    </a:xfrm>
+                    <a:prstGeom prst="rect">
+                      <a:avLst/>
+                    </a:prstGeom>
+                  </pic:spPr>
+                </pic:pic>
+              </a:graphicData>
+            </a:graphic>
+          </wp:inline>
+        </w:drawing>
+      </w:r>
+    </w:p>
+    <w:p>
+      <w:r>
+        <w:t>Y vemos que funciona correctamente.</w:t>
+      </w:r>
+    </w:p>
+    <w:p>
+      <w:r>
+        <w:rPr>
+          <w:noProof/>
+          <w:lang w:eastAsia="es-ES"/>
+        </w:rPr>
+        <w:drawing>
+          <wp:inline distT="0" distB="0" distL="0" distR="0" wp14:anchorId="41CFB060" wp14:editId="79405509">
+            <wp:extent cx="2212199" cy="3640347"/>
+            <wp:effectExtent l="0" t="0" r="0" b="0"/>
+            <wp:docPr id="35" name="Imagen 35"/>
+            <wp:cNvGraphicFramePr>
+              <a:graphicFrameLocks xmlns:a="http://schemas.openxmlformats.org/drawingml/2006/main" noChangeAspect="1"/>
+            </wp:cNvGraphicFramePr>
+            <a:graphic xmlns:a="http://schemas.openxmlformats.org/drawingml/2006/main">
+              <a:graphicData uri="http://schemas.openxmlformats.org/drawingml/2006/picture">
+                <pic:pic xmlns:pic="http://schemas.openxmlformats.org/drawingml/2006/picture">
+                  <pic:nvPicPr>
+                    <pic:cNvPr id="1" name=""/>
+                    <pic:cNvPicPr/>
+                  </pic:nvPicPr>
+                  <pic:blipFill>
+                    <a:blip r:embed="rId37"/>
+                    <a:stretch>
+                      <a:fillRect/>
+                    </a:stretch>
+                  </pic:blipFill>
+                  <pic:spPr>
+                    <a:xfrm>
+                      <a:off x="0" y="0"/>
+                      <a:ext cx="2217807" cy="3649576"/>
+                    </a:xfrm>
+                    <a:prstGeom prst="rect">
+                      <a:avLst/>
+                    </a:prstGeom>
+                  </pic:spPr>
+                </pic:pic>
+              </a:graphicData>
+            </a:graphic>
+          </wp:inline>
+        </w:drawing>
       </w:r>
     </w:p>
     <w:p>
       <w:pPr>
-        <w:rPr>
-          <w:b/>
-          <w:i/>
-        </w:rPr>
+        <w:pStyle w:val="Ttulo1"/>
       </w:pPr>
       <w:r>
-        <w:rPr>
-          <w:b/>
-          <w:i/>
-        </w:rPr>
-        <w:t>(A ELLO)</w:t>
-      </w:r>
-    </w:p>
-    <w:p>
-      <w:pPr>
-        <w:rPr>
-          <w:b/>
-          <w:i/>
-        </w:rPr>
-      </w:pPr>
-      <w:r>
-        <w:rPr>
-          <w:b/>
-          <w:i/>
-        </w:rPr>
-        <w:t>-</w:t>
-      </w:r>
-      <w:r>
-        <w:rPr>
-          <w:b/>
-          <w:i/>
-        </w:rPr>
-        <w:t xml:space="preserve">PENDIENTE SLIDE </w:t>
-      </w:r>
-      <w:r>
-        <w:rPr>
-          <w:b/>
-          <w:i/>
-        </w:rPr>
-        <w:t>O FORMA DE</w:t>
-      </w:r>
-      <w:r>
-        <w:rPr>
-          <w:b/>
-          <w:i/>
-        </w:rPr>
-        <w:t xml:space="preserve"> </w:t>
-      </w:r>
-      <w:r>
-        <w:rPr>
-          <w:b/>
-          <w:i/>
-        </w:rPr>
-        <w:t xml:space="preserve">BORRAR ARTICULOS DE </w:t>
-      </w:r>
-      <w:r>
-        <w:rPr>
-          <w:b/>
-          <w:i/>
-        </w:rPr>
-        <w:t>RECADOS</w:t>
-      </w:r>
-    </w:p>
-    <w:p>
-      <w:r>
-        <w:rPr>
-          <w:b/>
-          <w:i/>
-        </w:rPr>
-        <w:t>-PENDIENTE REFORMAR ACCION DE “PIDE INFO SUPERMERCADOS”</w:t>
+        <w:lastRenderedPageBreak/>
+        <w:t>RETOCANDO DISEÑOS HORIZONTAL Y VERTICAL + VISTAZO FINAL</w:t>
+      </w:r>
+    </w:p>
+    <w:p>
+      <w:r>
+        <w:rPr>
+          <w:noProof/>
+          <w:lang w:eastAsia="es-ES"/>
+        </w:rPr>
+        <w:drawing>
+          <wp:inline distT="0" distB="0" distL="0" distR="0" wp14:anchorId="001B689F" wp14:editId="55D0CF9B">
+            <wp:extent cx="3098458" cy="5124091"/>
+            <wp:effectExtent l="0" t="0" r="6985" b="635"/>
+            <wp:docPr id="36" name="Imagen 36"/>
+            <wp:cNvGraphicFramePr>
+              <a:graphicFrameLocks xmlns:a="http://schemas.openxmlformats.org/drawingml/2006/main" noChangeAspect="1"/>
+            </wp:cNvGraphicFramePr>
+            <a:graphic xmlns:a="http://schemas.openxmlformats.org/drawingml/2006/main">
+              <a:graphicData uri="http://schemas.openxmlformats.org/drawingml/2006/picture">
+                <pic:pic xmlns:pic="http://schemas.openxmlformats.org/drawingml/2006/picture">
+                  <pic:nvPicPr>
+                    <pic:cNvPr id="1" name=""/>
+                    <pic:cNvPicPr/>
+                  </pic:nvPicPr>
+                  <pic:blipFill>
+                    <a:blip r:embed="rId38"/>
+                    <a:stretch>
+                      <a:fillRect/>
+                    </a:stretch>
+                  </pic:blipFill>
+                  <pic:spPr>
+                    <a:xfrm>
+                      <a:off x="0" y="0"/>
+                      <a:ext cx="3103905" cy="5133098"/>
+                    </a:xfrm>
+                    <a:prstGeom prst="rect">
+                      <a:avLst/>
+                    </a:prstGeom>
+                  </pic:spPr>
+                </pic:pic>
+              </a:graphicData>
+            </a:graphic>
+          </wp:inline>
+        </w:drawing>
+      </w:r>
+    </w:p>
+    <w:p>
+      <w:r>
+        <w:rPr>
+          <w:noProof/>
+          <w:lang w:eastAsia="es-ES"/>
+        </w:rPr>
+        <w:drawing>
+          <wp:inline distT="0" distB="0" distL="0" distR="0" wp14:anchorId="57224670" wp14:editId="403C61D5">
+            <wp:extent cx="5400040" cy="3023870"/>
+            <wp:effectExtent l="0" t="0" r="0" b="5080"/>
+            <wp:docPr id="37" name="Imagen 37"/>
+            <wp:cNvGraphicFramePr>
+              <a:graphicFrameLocks xmlns:a="http://schemas.openxmlformats.org/drawingml/2006/main" noChangeAspect="1"/>
+            </wp:cNvGraphicFramePr>
+            <a:graphic xmlns:a="http://schemas.openxmlformats.org/drawingml/2006/main">
+              <a:graphicData uri="http://schemas.openxmlformats.org/drawingml/2006/picture">
+                <pic:pic xmlns:pic="http://schemas.openxmlformats.org/drawingml/2006/picture">
+                  <pic:nvPicPr>
+                    <pic:cNvPr id="1" name=""/>
+                    <pic:cNvPicPr/>
+                  </pic:nvPicPr>
+                  <pic:blipFill>
+                    <a:blip r:embed="rId39"/>
+                    <a:stretch>
+                      <a:fillRect/>
+                    </a:stretch>
+                  </pic:blipFill>
+                  <pic:spPr>
+                    <a:xfrm>
+                      <a:off x="0" y="0"/>
+                      <a:ext cx="5400040" cy="3023870"/>
+                    </a:xfrm>
+                    <a:prstGeom prst="rect">
+                      <a:avLst/>
+                    </a:prstGeom>
+                  </pic:spPr>
+                </pic:pic>
+              </a:graphicData>
+            </a:graphic>
+          </wp:inline>
+        </w:drawing>
+      </w:r>
+    </w:p>
+    <w:p/>
+    <w:p>
+      <w:r>
+        <w:lastRenderedPageBreak/>
+        <w:t>DEPURANDO Y OPTIMIZANDO CODIGO:</w:t>
+      </w:r>
+    </w:p>
+    <w:p>
+      <w:r>
+        <w:t>Lo último que haremos será un remove unused resources</w:t>
       </w:r>
       <w:bookmarkStart w:id="0" w:name="_GoBack"/>
       <w:bookmarkEnd w:id="0"/>
+      <w:r>
+        <w:t>, seguro que hay ficheros que no utilizamos.</w:t>
+      </w:r>
     </w:p>
     <w:sectPr>
-      <w:headerReference w:type="default" r:id="rId29"/>
-      <w:footerReference w:type="default" r:id="rId30"/>
+      <w:headerReference w:type="default" r:id="rId40"/>
+      <w:footerReference w:type="default" r:id="rId41"/>
       <w:pgSz w:w="11906" w:h="16838"/>
       <w:pgMar w:top="1417" w:right="1701" w:bottom="1417" w:left="1701" w:header="708" w:footer="708" w:gutter="0"/>
       <w:cols w:space="708"/>
@@ -1813,7 +2253,7 @@
         <w:noProof/>
         <w:color w:val="323E4F" w:themeColor="text2" w:themeShade="BF"/>
       </w:rPr>
-      <w:t>10</w:t>
+      <w:t>15</w:t>
     </w:r>
     <w:r>
       <w:rPr>
@@ -1850,7 +2290,7 @@
         <w:noProof/>
         <w:color w:val="323E4F" w:themeColor="text2" w:themeShade="BF"/>
       </w:rPr>
-      <w:t>10</w:t>
+      <w:t>15</w:t>
     </w:r>
     <w:r>
       <w:rPr>

</xml_diff>

<commit_message>
Ultimo cómmit tras hacer un remove unused resources
</commit_message>
<xml_diff>
--- a/Documento explicativo e imagenes.docx
+++ b/Documento explicativo e imagenes.docx
@@ -2158,17 +2158,105 @@
     </w:p>
     <w:p>
       <w:r>
-        <w:t>Lo último que haremos será un remove unused resources</w:t>
-      </w:r>
+        <w:t>Lo último que haremos será un remove unused resources, seguro que hay ficheros que no utilizamos.</w:t>
+      </w:r>
+    </w:p>
+    <w:p>
+      <w:pPr>
+        <w:rPr>
+          <w:rStyle w:val="Textoennegrita"/>
+          <w:lang w:val="en-US"/>
+        </w:rPr>
+      </w:pPr>
+      <w:r>
+        <w:rPr>
+          <w:rStyle w:val="Textoennegrita"/>
+          <w:lang w:val="en-US"/>
+        </w:rPr>
+        <w:t>Android Studio Menu</w:t>
+      </w:r>
+      <w:r>
+        <w:rPr>
+          <w:lang w:val="en-US"/>
+        </w:rPr>
+        <w:t xml:space="preserve"> &gt; </w:t>
+      </w:r>
+      <w:r>
+        <w:rPr>
+          <w:rStyle w:val="Textoennegrita"/>
+          <w:lang w:val="en-US"/>
+        </w:rPr>
+        <w:t>Refactor</w:t>
+      </w:r>
+      <w:r>
+        <w:rPr>
+          <w:lang w:val="en-US"/>
+        </w:rPr>
+        <w:t xml:space="preserve"> &gt; </w:t>
+      </w:r>
+      <w:r>
+        <w:rPr>
+          <w:rStyle w:val="Textoennegrita"/>
+          <w:lang w:val="en-US"/>
+        </w:rPr>
+        <w:t>Remove Unused Resources...</w:t>
+      </w:r>
+    </w:p>
+    <w:p>
+      <w:pPr>
+        <w:rPr>
+          <w:lang w:val="en-US"/>
+        </w:rPr>
+      </w:pPr>
+      <w:r>
+        <w:rPr>
+          <w:noProof/>
+          <w:lang w:eastAsia="es-ES"/>
+        </w:rPr>
+        <w:drawing>
+          <wp:inline distT="0" distB="0" distL="0" distR="0" wp14:anchorId="3DCA3E19" wp14:editId="3482A892">
+            <wp:extent cx="5400040" cy="1988820"/>
+            <wp:effectExtent l="0" t="0" r="0" b="0"/>
+            <wp:docPr id="38" name="Imagen 38"/>
+            <wp:cNvGraphicFramePr>
+              <a:graphicFrameLocks xmlns:a="http://schemas.openxmlformats.org/drawingml/2006/main" noChangeAspect="1"/>
+            </wp:cNvGraphicFramePr>
+            <a:graphic xmlns:a="http://schemas.openxmlformats.org/drawingml/2006/main">
+              <a:graphicData uri="http://schemas.openxmlformats.org/drawingml/2006/picture">
+                <pic:pic xmlns:pic="http://schemas.openxmlformats.org/drawingml/2006/picture">
+                  <pic:nvPicPr>
+                    <pic:cNvPr id="1" name=""/>
+                    <pic:cNvPicPr/>
+                  </pic:nvPicPr>
+                  <pic:blipFill>
+                    <a:blip r:embed="rId40"/>
+                    <a:stretch>
+                      <a:fillRect/>
+                    </a:stretch>
+                  </pic:blipFill>
+                  <pic:spPr>
+                    <a:xfrm>
+                      <a:off x="0" y="0"/>
+                      <a:ext cx="5400040" cy="1988820"/>
+                    </a:xfrm>
+                    <a:prstGeom prst="rect">
+                      <a:avLst/>
+                    </a:prstGeom>
+                  </pic:spPr>
+                </pic:pic>
+              </a:graphicData>
+            </a:graphic>
+          </wp:inline>
+        </w:drawing>
+      </w:r>
+    </w:p>
+    <w:p>
       <w:bookmarkStart w:id="0" w:name="_GoBack"/>
       <w:bookmarkEnd w:id="0"/>
-      <w:r>
-        <w:t>, seguro que hay ficheros que no utilizamos.</w:t>
-      </w:r>
     </w:p>
     <w:sectPr>
-      <w:headerReference w:type="default" r:id="rId40"/>
-      <w:footerReference w:type="default" r:id="rId41"/>
+      <w:headerReference w:type="default" r:id="rId41"/>
+      <w:footerReference w:type="default" r:id="rId42"/>
       <w:pgSz w:w="11906" w:h="16838"/>
       <w:pgMar w:top="1417" w:right="1701" w:bottom="1417" w:left="1701" w:header="708" w:footer="708" w:gutter="0"/>
       <w:cols w:space="708"/>
@@ -2253,7 +2341,7 @@
         <w:noProof/>
         <w:color w:val="323E4F" w:themeColor="text2" w:themeShade="BF"/>
       </w:rPr>
-      <w:t>15</w:t>
+      <w:t>14</w:t>
     </w:r>
     <w:r>
       <w:rPr>
@@ -2856,6 +2944,17 @@
       <w:szCs w:val="32"/>
     </w:rPr>
   </w:style>
+  <w:style w:type="character" w:styleId="Textoennegrita">
+    <w:name w:val="Strong"/>
+    <w:basedOn w:val="Fuentedeprrafopredeter"/>
+    <w:uiPriority w:val="22"/>
+    <w:qFormat/>
+    <w:rsid w:val="00E47BDA"/>
+    <w:rPr>
+      <w:b/>
+      <w:bCs/>
+    </w:rPr>
+  </w:style>
 </w:styles>
 </file>
 

</xml_diff>